<commit_message>
Deleted Gesundheitsstatus and added Javascript to 10A
</commit_message>
<xml_diff>
--- a/doc/Ueberarbeitung/Pflichtenheft.docx
+++ b/doc/Ueberarbeitung/Pflichtenheft.docx
@@ -4,7 +4,7 @@
   <w:body>
     <w:p>
       <w:pPr>
-        <w:pStyle w:val="Title"/>
+        <w:pStyle w:val="Titel"/>
         <w:spacing w:line="276" w:lineRule="auto"/>
         <w:rPr>
           <w:lang w:val="en-GB"/>
@@ -47,7 +47,7 @@
       <w:sdtContent>
         <w:p>
           <w:pPr>
-            <w:pStyle w:val="TOCHeading"/>
+            <w:pStyle w:val="Inhaltsverzeichnisberschrift"/>
             <w:spacing w:line="276" w:lineRule="auto"/>
           </w:pPr>
           <w:r>
@@ -56,7 +56,7 @@
         </w:p>
         <w:p>
           <w:pPr>
-            <w:pStyle w:val="TOC1"/>
+            <w:pStyle w:val="Verzeichnis1"/>
             <w:tabs>
               <w:tab w:val="right" w:leader="dot" w:pos="9062"/>
             </w:tabs>
@@ -136,7 +136,7 @@
         </w:p>
         <w:p>
           <w:pPr>
-            <w:pStyle w:val="TOC1"/>
+            <w:pStyle w:val="Verzeichnis1"/>
             <w:tabs>
               <w:tab w:val="right" w:leader="dot" w:pos="9062"/>
             </w:tabs>
@@ -207,7 +207,7 @@
         </w:p>
         <w:p>
           <w:pPr>
-            <w:pStyle w:val="TOC2"/>
+            <w:pStyle w:val="Verzeichnis2"/>
             <w:tabs>
               <w:tab w:val="right" w:leader="dot" w:pos="9062"/>
             </w:tabs>
@@ -278,7 +278,7 @@
         </w:p>
         <w:p>
           <w:pPr>
-            <w:pStyle w:val="TOC2"/>
+            <w:pStyle w:val="Verzeichnis2"/>
             <w:tabs>
               <w:tab w:val="right" w:leader="dot" w:pos="9062"/>
             </w:tabs>
@@ -349,7 +349,7 @@
         </w:p>
         <w:p>
           <w:pPr>
-            <w:pStyle w:val="TOC2"/>
+            <w:pStyle w:val="Verzeichnis2"/>
             <w:tabs>
               <w:tab w:val="right" w:leader="dot" w:pos="9062"/>
             </w:tabs>
@@ -420,7 +420,7 @@
         </w:p>
         <w:p>
           <w:pPr>
-            <w:pStyle w:val="TOC1"/>
+            <w:pStyle w:val="Verzeichnis1"/>
             <w:tabs>
               <w:tab w:val="right" w:leader="dot" w:pos="9062"/>
             </w:tabs>
@@ -491,7 +491,7 @@
         </w:p>
         <w:p>
           <w:pPr>
-            <w:pStyle w:val="TOC2"/>
+            <w:pStyle w:val="Verzeichnis2"/>
             <w:tabs>
               <w:tab w:val="right" w:leader="dot" w:pos="9062"/>
             </w:tabs>
@@ -562,7 +562,7 @@
         </w:p>
         <w:p>
           <w:pPr>
-            <w:pStyle w:val="TOC2"/>
+            <w:pStyle w:val="Verzeichnis2"/>
             <w:tabs>
               <w:tab w:val="right" w:leader="dot" w:pos="9062"/>
             </w:tabs>
@@ -633,7 +633,7 @@
         </w:p>
         <w:p>
           <w:pPr>
-            <w:pStyle w:val="TOC2"/>
+            <w:pStyle w:val="Verzeichnis2"/>
             <w:tabs>
               <w:tab w:val="right" w:leader="dot" w:pos="9062"/>
             </w:tabs>
@@ -704,7 +704,7 @@
         </w:p>
         <w:p>
           <w:pPr>
-            <w:pStyle w:val="TOC1"/>
+            <w:pStyle w:val="Verzeichnis1"/>
             <w:tabs>
               <w:tab w:val="right" w:leader="dot" w:pos="9062"/>
             </w:tabs>
@@ -775,7 +775,7 @@
         </w:p>
         <w:p>
           <w:pPr>
-            <w:pStyle w:val="TOC1"/>
+            <w:pStyle w:val="Verzeichnis1"/>
             <w:tabs>
               <w:tab w:val="right" w:leader="dot" w:pos="9062"/>
             </w:tabs>
@@ -846,7 +846,7 @@
         </w:p>
         <w:p>
           <w:pPr>
-            <w:pStyle w:val="TOC2"/>
+            <w:pStyle w:val="Verzeichnis2"/>
             <w:tabs>
               <w:tab w:val="right" w:leader="dot" w:pos="9062"/>
             </w:tabs>
@@ -917,7 +917,7 @@
         </w:p>
         <w:p>
           <w:pPr>
-            <w:pStyle w:val="TOC2"/>
+            <w:pStyle w:val="Verzeichnis2"/>
             <w:tabs>
               <w:tab w:val="right" w:leader="dot" w:pos="9062"/>
             </w:tabs>
@@ -988,7 +988,7 @@
         </w:p>
         <w:p>
           <w:pPr>
-            <w:pStyle w:val="TOC2"/>
+            <w:pStyle w:val="Verzeichnis2"/>
             <w:tabs>
               <w:tab w:val="right" w:leader="dot" w:pos="9062"/>
             </w:tabs>
@@ -1059,7 +1059,7 @@
         </w:p>
         <w:p>
           <w:pPr>
-            <w:pStyle w:val="TOC1"/>
+            <w:pStyle w:val="Verzeichnis1"/>
             <w:tabs>
               <w:tab w:val="right" w:leader="dot" w:pos="9062"/>
             </w:tabs>
@@ -1130,7 +1130,7 @@
         </w:p>
         <w:p>
           <w:pPr>
-            <w:pStyle w:val="TOC1"/>
+            <w:pStyle w:val="Verzeichnis1"/>
             <w:tabs>
               <w:tab w:val="right" w:leader="dot" w:pos="9062"/>
             </w:tabs>
@@ -1201,7 +1201,7 @@
         </w:p>
         <w:p>
           <w:pPr>
-            <w:pStyle w:val="TOC1"/>
+            <w:pStyle w:val="Verzeichnis1"/>
             <w:tabs>
               <w:tab w:val="right" w:leader="dot" w:pos="9062"/>
             </w:tabs>
@@ -1272,7 +1272,7 @@
         </w:p>
         <w:p>
           <w:pPr>
-            <w:pStyle w:val="TOC1"/>
+            <w:pStyle w:val="Verzeichnis1"/>
             <w:tabs>
               <w:tab w:val="right" w:leader="dot" w:pos="9062"/>
             </w:tabs>
@@ -1343,7 +1343,7 @@
         </w:p>
         <w:p>
           <w:pPr>
-            <w:pStyle w:val="TOC1"/>
+            <w:pStyle w:val="Verzeichnis1"/>
             <w:tabs>
               <w:tab w:val="right" w:leader="dot" w:pos="9062"/>
             </w:tabs>
@@ -1414,7 +1414,7 @@
         </w:p>
         <w:p>
           <w:pPr>
-            <w:pStyle w:val="TOC1"/>
+            <w:pStyle w:val="Verzeichnis1"/>
             <w:tabs>
               <w:tab w:val="right" w:leader="dot" w:pos="9062"/>
             </w:tabs>
@@ -1485,7 +1485,7 @@
         </w:p>
         <w:p>
           <w:pPr>
-            <w:pStyle w:val="TOC2"/>
+            <w:pStyle w:val="Verzeichnis2"/>
             <w:tabs>
               <w:tab w:val="right" w:leader="dot" w:pos="9062"/>
             </w:tabs>
@@ -1556,7 +1556,7 @@
         </w:p>
         <w:p>
           <w:pPr>
-            <w:pStyle w:val="TOC2"/>
+            <w:pStyle w:val="Verzeichnis2"/>
             <w:tabs>
               <w:tab w:val="right" w:leader="dot" w:pos="9062"/>
             </w:tabs>
@@ -1627,7 +1627,7 @@
         </w:p>
         <w:p>
           <w:pPr>
-            <w:pStyle w:val="TOC2"/>
+            <w:pStyle w:val="Verzeichnis2"/>
             <w:tabs>
               <w:tab w:val="right" w:leader="dot" w:pos="9062"/>
             </w:tabs>
@@ -1698,7 +1698,7 @@
         </w:p>
         <w:p>
           <w:pPr>
-            <w:pStyle w:val="TOC2"/>
+            <w:pStyle w:val="Verzeichnis2"/>
             <w:tabs>
               <w:tab w:val="right" w:leader="dot" w:pos="9062"/>
             </w:tabs>
@@ -1769,7 +1769,7 @@
         </w:p>
         <w:p>
           <w:pPr>
-            <w:pStyle w:val="TOC1"/>
+            <w:pStyle w:val="Verzeichnis1"/>
             <w:tabs>
               <w:tab w:val="right" w:leader="dot" w:pos="9062"/>
             </w:tabs>
@@ -1840,7 +1840,7 @@
         </w:p>
         <w:p>
           <w:pPr>
-            <w:pStyle w:val="TOC1"/>
+            <w:pStyle w:val="Verzeichnis1"/>
             <w:tabs>
               <w:tab w:val="right" w:leader="dot" w:pos="9062"/>
             </w:tabs>
@@ -1911,7 +1911,7 @@
         </w:p>
         <w:p>
           <w:pPr>
-            <w:pStyle w:val="TOC1"/>
+            <w:pStyle w:val="Verzeichnis1"/>
             <w:tabs>
               <w:tab w:val="right" w:leader="dot" w:pos="9062"/>
             </w:tabs>
@@ -1992,7 +1992,7 @@
     </w:sdt>
     <w:p>
       <w:pPr>
-        <w:pStyle w:val="Heading1"/>
+        <w:pStyle w:val="berschrift1"/>
         <w:spacing w:line="276" w:lineRule="auto"/>
       </w:pPr>
       <w:bookmarkStart w:id="0" w:name="_Toc37088616"/>
@@ -2005,7 +2005,7 @@
     </w:p>
     <w:tbl>
       <w:tblPr>
-        <w:tblStyle w:val="TableWeb3"/>
+        <w:tblStyle w:val="TabelleWeb3"/>
         <w:tblW w:w="0" w:type="auto"/>
         <w:tblLook w:val="04A0" w:firstRow="1" w:lastRow="0" w:firstColumn="1" w:lastColumn="0" w:noHBand="0" w:noVBand="1"/>
       </w:tblPr>
@@ -2427,6 +2427,73 @@
           </w:p>
         </w:tc>
       </w:tr>
+      <w:tr>
+        <w:tc>
+          <w:tcPr>
+            <w:tcW w:w="1766" w:type="dxa"/>
+          </w:tcPr>
+          <w:p>
+            <w:pPr>
+              <w:spacing w:line="276" w:lineRule="auto"/>
+            </w:pPr>
+            <w:r>
+              <w:t>20.04.2020</w:t>
+            </w:r>
+          </w:p>
+        </w:tc>
+        <w:tc>
+          <w:tcPr>
+            <w:tcW w:w="1736" w:type="dxa"/>
+          </w:tcPr>
+          <w:p>
+            <w:pPr>
+              <w:spacing w:line="276" w:lineRule="auto"/>
+            </w:pPr>
+            <w:r>
+              <w:t>2.1</w:t>
+            </w:r>
+          </w:p>
+        </w:tc>
+        <w:tc>
+          <w:tcPr>
+            <w:tcW w:w="1808" w:type="dxa"/>
+          </w:tcPr>
+          <w:p>
+            <w:pPr>
+              <w:spacing w:line="276" w:lineRule="auto"/>
+            </w:pPr>
+            <w:r>
+              <w:t>4, 10</w:t>
+            </w:r>
+          </w:p>
+        </w:tc>
+        <w:tc>
+          <w:tcPr>
+            <w:tcW w:w="1731" w:type="dxa"/>
+          </w:tcPr>
+          <w:p>
+            <w:pPr>
+              <w:spacing w:line="276" w:lineRule="auto"/>
+            </w:pPr>
+            <w:r>
+              <w:t>Corinne Blessing</w:t>
+            </w:r>
+          </w:p>
+        </w:tc>
+        <w:tc>
+          <w:tcPr>
+            <w:tcW w:w="1731" w:type="dxa"/>
+          </w:tcPr>
+          <w:p>
+            <w:pPr>
+              <w:spacing w:line="276" w:lineRule="auto"/>
+            </w:pPr>
+            <w:r>
+              <w:t>Fertig</w:t>
+            </w:r>
+          </w:p>
+        </w:tc>
+      </w:tr>
     </w:tbl>
     <w:p>
       <w:pPr>
@@ -2456,7 +2523,7 @@
     </w:p>
     <w:p>
       <w:pPr>
-        <w:pStyle w:val="Heading1"/>
+        <w:pStyle w:val="berschrift1"/>
         <w:spacing w:line="276" w:lineRule="auto"/>
       </w:pPr>
       <w:bookmarkStart w:id="2" w:name="_Toc37949882"/>
@@ -2575,7 +2642,25 @@
           <w:sz w:val="20"/>
           <w:szCs w:val="20"/>
         </w:rPr>
-        <w:t xml:space="preserve">Der User kann zwei Rollen annehmen: Die des Dungeon Masters, in der das Spiel frei konfigurierbar ist und die des Spielers, in der das Spiel als Teilnehmer erlebt werden kann. </w:t>
+        <w:t xml:space="preserve">Der User kann zwei Rollen annehmen: Die des </w:t>
+      </w:r>
+      <w:proofErr w:type="spellStart"/>
+      <w:r>
+        <w:rPr>
+          <w:rFonts w:ascii="Arial" w:hAnsi="Arial" w:cs="Arial"/>
+          <w:sz w:val="20"/>
+          <w:szCs w:val="20"/>
+        </w:rPr>
+        <w:t>Dungeon</w:t>
+      </w:r>
+      <w:proofErr w:type="spellEnd"/>
+      <w:r>
+        <w:rPr>
+          <w:rFonts w:ascii="Arial" w:hAnsi="Arial" w:cs="Arial"/>
+          <w:sz w:val="20"/>
+          <w:szCs w:val="20"/>
+        </w:rPr>
+        <w:t xml:space="preserve"> Masters, in der das Spiel frei konfigurierbar ist und die des Spielers, in der das Spiel als Teilnehmer erlebt werden kann. </w:t>
       </w:r>
     </w:p>
     <w:p>
@@ -2590,7 +2675,7 @@
       <w:bookmarkStart w:id="3" w:name="_Toc37949883"/>
       <w:r>
         <w:rPr>
-          <w:rStyle w:val="Heading2Char"/>
+          <w:rStyle w:val="berschrift2Zchn"/>
         </w:rPr>
         <w:t>1a. Musskriterien</w:t>
       </w:r>
@@ -2598,7 +2683,7 @@
     </w:p>
     <w:p>
       <w:pPr>
-        <w:pStyle w:val="ListParagraph"/>
+        <w:pStyle w:val="Listenabsatz"/>
         <w:numPr>
           <w:ilvl w:val="0"/>
           <w:numId w:val="16"/>
@@ -2621,7 +2706,7 @@
     </w:p>
     <w:p>
       <w:pPr>
-        <w:pStyle w:val="ListParagraph"/>
+        <w:pStyle w:val="Listenabsatz"/>
         <w:numPr>
           <w:ilvl w:val="0"/>
           <w:numId w:val="16"/>
@@ -2660,7 +2745,7 @@
     </w:p>
     <w:p>
       <w:pPr>
-        <w:pStyle w:val="ListParagraph"/>
+        <w:pStyle w:val="Listenabsatz"/>
         <w:numPr>
           <w:ilvl w:val="0"/>
           <w:numId w:val="16"/>
@@ -2715,7 +2800,7 @@
     </w:p>
     <w:p>
       <w:pPr>
-        <w:pStyle w:val="ListParagraph"/>
+        <w:pStyle w:val="Listenabsatz"/>
         <w:numPr>
           <w:ilvl w:val="0"/>
           <w:numId w:val="16"/>
@@ -2781,7 +2866,25 @@
           <w:sz w:val="20"/>
           <w:szCs w:val="20"/>
         </w:rPr>
-        <w:t>ite jederzeit vorgenommen werden. Die E-Mail Adresse wird benötigt, um die Registrierung vorzunehmen. Dadurch kann ein vergessenes Passwort vom Nutzer zurückgesetzt werden.</w:t>
+        <w:t xml:space="preserve">ite jederzeit vorgenommen werden. Die </w:t>
+      </w:r>
+      <w:proofErr w:type="gramStart"/>
+      <w:r>
+        <w:rPr>
+          <w:rFonts w:ascii="Arial" w:hAnsi="Arial" w:cs="Arial"/>
+          <w:sz w:val="20"/>
+          <w:szCs w:val="20"/>
+        </w:rPr>
+        <w:t>E-Mail Adresse</w:t>
+      </w:r>
+      <w:proofErr w:type="gramEnd"/>
+      <w:r>
+        <w:rPr>
+          <w:rFonts w:ascii="Arial" w:hAnsi="Arial" w:cs="Arial"/>
+          <w:sz w:val="20"/>
+          <w:szCs w:val="20"/>
+        </w:rPr>
+        <w:t xml:space="preserve"> wird benötigt, um die Registrierung vorzunehmen. Dadurch kann ein vergessenes Passwort vom Nutzer zurückgesetzt werden.</w:t>
       </w:r>
       <w:r>
         <w:rPr>
@@ -2794,7 +2897,7 @@
     </w:p>
     <w:p>
       <w:pPr>
-        <w:pStyle w:val="ListParagraph"/>
+        <w:pStyle w:val="Listenabsatz"/>
         <w:numPr>
           <w:ilvl w:val="0"/>
           <w:numId w:val="16"/>
@@ -2929,7 +3032,7 @@
     </w:p>
     <w:p>
       <w:pPr>
-        <w:pStyle w:val="ListParagraph"/>
+        <w:pStyle w:val="Listenabsatz"/>
         <w:numPr>
           <w:ilvl w:val="0"/>
           <w:numId w:val="16"/>
@@ -2984,7 +3087,7 @@
     </w:p>
     <w:p>
       <w:pPr>
-        <w:pStyle w:val="ListParagraph"/>
+        <w:pStyle w:val="Listenabsatz"/>
         <w:numPr>
           <w:ilvl w:val="0"/>
           <w:numId w:val="16"/>
@@ -3007,7 +3110,7 @@
     </w:p>
     <w:p>
       <w:pPr>
-        <w:pStyle w:val="ListParagraph"/>
+        <w:pStyle w:val="Listenabsatz"/>
         <w:numPr>
           <w:ilvl w:val="0"/>
           <w:numId w:val="16"/>
@@ -3102,7 +3205,7 @@
     </w:p>
     <w:p>
       <w:pPr>
-        <w:pStyle w:val="ListParagraph"/>
+        <w:pStyle w:val="Listenabsatz"/>
         <w:numPr>
           <w:ilvl w:val="0"/>
           <w:numId w:val="16"/>
@@ -3125,7 +3228,7 @@
     </w:p>
     <w:p>
       <w:pPr>
-        <w:pStyle w:val="ListParagraph"/>
+        <w:pStyle w:val="Listenabsatz"/>
         <w:numPr>
           <w:ilvl w:val="0"/>
           <w:numId w:val="16"/>
@@ -3156,7 +3259,7 @@
     </w:p>
     <w:p>
       <w:pPr>
-        <w:pStyle w:val="ListParagraph"/>
+        <w:pStyle w:val="Listenabsatz"/>
         <w:numPr>
           <w:ilvl w:val="0"/>
           <w:numId w:val="16"/>
@@ -3179,7 +3282,7 @@
     </w:p>
     <w:p>
       <w:pPr>
-        <w:pStyle w:val="ListParagraph"/>
+        <w:pStyle w:val="Listenabsatz"/>
         <w:numPr>
           <w:ilvl w:val="0"/>
           <w:numId w:val="16"/>
@@ -3197,12 +3300,30 @@
           <w:sz w:val="20"/>
           <w:szCs w:val="20"/>
         </w:rPr>
-        <w:t xml:space="preserve">Um den Nutzern das Chatten in Echtzeit zu ermöglichen, werden Websockets verwendet. </w:t>
+        <w:t xml:space="preserve">Um den Nutzern das Chatten in Echtzeit zu ermöglichen, werden </w:t>
+      </w:r>
+      <w:proofErr w:type="spellStart"/>
+      <w:r>
+        <w:rPr>
+          <w:rFonts w:ascii="Arial" w:hAnsi="Arial" w:cs="Arial"/>
+          <w:sz w:val="20"/>
+          <w:szCs w:val="20"/>
+        </w:rPr>
+        <w:t>Websockets</w:t>
+      </w:r>
+      <w:proofErr w:type="spellEnd"/>
+      <w:r>
+        <w:rPr>
+          <w:rFonts w:ascii="Arial" w:hAnsi="Arial" w:cs="Arial"/>
+          <w:sz w:val="20"/>
+          <w:szCs w:val="20"/>
+        </w:rPr>
+        <w:t xml:space="preserve"> verwendet. </w:t>
       </w:r>
     </w:p>
     <w:p>
       <w:pPr>
-        <w:pStyle w:val="ListParagraph"/>
+        <w:pStyle w:val="Listenabsatz"/>
         <w:numPr>
           <w:ilvl w:val="0"/>
           <w:numId w:val="16"/>
@@ -3233,7 +3354,7 @@
     </w:p>
     <w:p>
       <w:pPr>
-        <w:pStyle w:val="ListParagraph"/>
+        <w:pStyle w:val="Listenabsatz"/>
         <w:numPr>
           <w:ilvl w:val="0"/>
           <w:numId w:val="16"/>
@@ -3282,7 +3403,7 @@
       <w:bookmarkStart w:id="4" w:name="_Toc37949884"/>
       <w:r>
         <w:rPr>
-          <w:rStyle w:val="Heading2Char"/>
+          <w:rStyle w:val="berschrift2Zchn"/>
         </w:rPr>
         <w:t>1b. Wunschkriterien</w:t>
       </w:r>
@@ -3290,7 +3411,7 @@
     </w:p>
     <w:p>
       <w:pPr>
-        <w:pStyle w:val="ListParagraph"/>
+        <w:pStyle w:val="Listenabsatz"/>
         <w:numPr>
           <w:ilvl w:val="0"/>
           <w:numId w:val="17"/>
@@ -3337,7 +3458,7 @@
     </w:p>
     <w:p>
       <w:pPr>
-        <w:pStyle w:val="ListParagraph"/>
+        <w:pStyle w:val="Listenabsatz"/>
         <w:numPr>
           <w:ilvl w:val="0"/>
           <w:numId w:val="17"/>
@@ -3377,7 +3498,7 @@
     </w:p>
     <w:p>
       <w:pPr>
-        <w:pStyle w:val="ListParagraph"/>
+        <w:pStyle w:val="Listenabsatz"/>
         <w:numPr>
           <w:ilvl w:val="0"/>
           <w:numId w:val="17"/>
@@ -3416,7 +3537,7 @@
     </w:p>
     <w:p>
       <w:pPr>
-        <w:pStyle w:val="ListParagraph"/>
+        <w:pStyle w:val="Listenabsatz"/>
         <w:numPr>
           <w:ilvl w:val="0"/>
           <w:numId w:val="17"/>
@@ -3471,7 +3592,7 @@
     </w:p>
     <w:p>
       <w:pPr>
-        <w:pStyle w:val="ListParagraph"/>
+        <w:pStyle w:val="Listenabsatz"/>
         <w:numPr>
           <w:ilvl w:val="0"/>
           <w:numId w:val="17"/>
@@ -3520,7 +3641,7 @@
       <w:bookmarkStart w:id="5" w:name="_Toc37949885"/>
       <w:r>
         <w:rPr>
-          <w:rStyle w:val="Heading2Char"/>
+          <w:rStyle w:val="berschrift2Zchn"/>
         </w:rPr>
         <w:t>1c. Abgrenzungskriterien</w:t>
       </w:r>
@@ -3528,7 +3649,7 @@
     </w:p>
     <w:p>
       <w:pPr>
-        <w:pStyle w:val="ListParagraph"/>
+        <w:pStyle w:val="Listenabsatz"/>
         <w:numPr>
           <w:ilvl w:val="0"/>
           <w:numId w:val="18"/>
@@ -3546,7 +3667,43 @@
           <w:sz w:val="20"/>
           <w:szCs w:val="20"/>
         </w:rPr>
-        <w:t>Es wird keinen automatisierten Dungeon Master geben, der Dungeon Master muss eine natürliche Person sein</w:t>
+        <w:t xml:space="preserve">Es wird keinen automatisierten </w:t>
+      </w:r>
+      <w:proofErr w:type="spellStart"/>
+      <w:r>
+        <w:rPr>
+          <w:rFonts w:ascii="Arial" w:hAnsi="Arial" w:cs="Arial"/>
+          <w:sz w:val="20"/>
+          <w:szCs w:val="20"/>
+        </w:rPr>
+        <w:t>Dungeon</w:t>
+      </w:r>
+      <w:proofErr w:type="spellEnd"/>
+      <w:r>
+        <w:rPr>
+          <w:rFonts w:ascii="Arial" w:hAnsi="Arial" w:cs="Arial"/>
+          <w:sz w:val="20"/>
+          <w:szCs w:val="20"/>
+        </w:rPr>
+        <w:t xml:space="preserve"> Master geben, der </w:t>
+      </w:r>
+      <w:proofErr w:type="spellStart"/>
+      <w:r>
+        <w:rPr>
+          <w:rFonts w:ascii="Arial" w:hAnsi="Arial" w:cs="Arial"/>
+          <w:sz w:val="20"/>
+          <w:szCs w:val="20"/>
+        </w:rPr>
+        <w:t>Dungeon</w:t>
+      </w:r>
+      <w:proofErr w:type="spellEnd"/>
+      <w:r>
+        <w:rPr>
+          <w:rFonts w:ascii="Arial" w:hAnsi="Arial" w:cs="Arial"/>
+          <w:sz w:val="20"/>
+          <w:szCs w:val="20"/>
+        </w:rPr>
+        <w:t xml:space="preserve"> Master muss eine natürliche Person sein</w:t>
       </w:r>
       <w:r>
         <w:rPr>
@@ -3559,7 +3716,7 @@
     </w:p>
     <w:p>
       <w:pPr>
-        <w:pStyle w:val="ListParagraph"/>
+        <w:pStyle w:val="Listenabsatz"/>
         <w:numPr>
           <w:ilvl w:val="0"/>
           <w:numId w:val="18"/>
@@ -3590,7 +3747,7 @@
     </w:p>
     <w:p>
       <w:pPr>
-        <w:pStyle w:val="ListParagraph"/>
+        <w:pStyle w:val="Listenabsatz"/>
         <w:numPr>
           <w:ilvl w:val="0"/>
           <w:numId w:val="18"/>
@@ -3637,7 +3794,7 @@
     </w:p>
     <w:p>
       <w:pPr>
-        <w:pStyle w:val="ListParagraph"/>
+        <w:pStyle w:val="Listenabsatz"/>
         <w:numPr>
           <w:ilvl w:val="0"/>
           <w:numId w:val="18"/>
@@ -3684,7 +3841,7 @@
     </w:p>
     <w:p>
       <w:pPr>
-        <w:pStyle w:val="ListParagraph"/>
+        <w:pStyle w:val="Listenabsatz"/>
         <w:numPr>
           <w:ilvl w:val="0"/>
           <w:numId w:val="18"/>
@@ -3715,7 +3872,7 @@
     </w:p>
     <w:p>
       <w:pPr>
-        <w:pStyle w:val="ListParagraph"/>
+        <w:pStyle w:val="Listenabsatz"/>
         <w:numPr>
           <w:ilvl w:val="0"/>
           <w:numId w:val="18"/>
@@ -3735,15 +3892,13 @@
         </w:rPr>
         <w:t>Es wird keine zusätzliche Verschlüsselung implementiert.</w:t>
       </w:r>
-      <w:bookmarkStart w:id="6" w:name="_GoBack"/>
-      <w:bookmarkEnd w:id="6"/>
     </w:p>
     <w:p>
       <w:pPr>
-        <w:pStyle w:val="Heading1"/>
+        <w:pStyle w:val="berschrift1"/>
         <w:spacing w:line="276" w:lineRule="auto"/>
       </w:pPr>
-      <w:bookmarkStart w:id="7" w:name="_Toc37949886"/>
+      <w:bookmarkStart w:id="6" w:name="_Toc37949886"/>
       <w:r>
         <w:rPr>
           <w:caps w:val="0"/>
@@ -3759,7 +3914,7 @@
       <w:r>
         <w:t xml:space="preserve"> Produkteinsatz</w:t>
       </w:r>
-      <w:bookmarkEnd w:id="7"/>
+      <w:bookmarkEnd w:id="6"/>
     </w:p>
     <w:p>
       <w:pPr>
@@ -3799,18 +3954,18 @@
           <w:szCs w:val="22"/>
         </w:rPr>
       </w:pPr>
-      <w:bookmarkStart w:id="8" w:name="_Toc37949887"/>
-      <w:r>
-        <w:rPr>
-          <w:rStyle w:val="Heading2Char"/>
+      <w:bookmarkStart w:id="7" w:name="_Toc37949887"/>
+      <w:r>
+        <w:rPr>
+          <w:rStyle w:val="berschrift2Zchn"/>
         </w:rPr>
         <w:t>2a. Anwendungsbereiche</w:t>
       </w:r>
-      <w:bookmarkEnd w:id="8"/>
+      <w:bookmarkEnd w:id="7"/>
     </w:p>
     <w:p>
       <w:pPr>
-        <w:pStyle w:val="ListParagraph"/>
+        <w:pStyle w:val="Listenabsatz"/>
         <w:numPr>
           <w:ilvl w:val="0"/>
           <w:numId w:val="9"/>
@@ -3856,18 +4011,18 @@
           <w:szCs w:val="22"/>
         </w:rPr>
       </w:pPr>
-      <w:bookmarkStart w:id="9" w:name="_Toc37949888"/>
-      <w:r>
-        <w:rPr>
-          <w:rStyle w:val="Heading2Char"/>
+      <w:bookmarkStart w:id="8" w:name="_Toc37949888"/>
+      <w:r>
+        <w:rPr>
+          <w:rStyle w:val="berschrift2Zchn"/>
         </w:rPr>
         <w:t>2b. Zielgruppen</w:t>
       </w:r>
-      <w:bookmarkEnd w:id="9"/>
+      <w:bookmarkEnd w:id="8"/>
     </w:p>
     <w:p>
       <w:pPr>
-        <w:pStyle w:val="ListParagraph"/>
+        <w:pStyle w:val="Listenabsatz"/>
         <w:numPr>
           <w:ilvl w:val="0"/>
           <w:numId w:val="9"/>
@@ -3922,7 +4077,7 @@
     </w:p>
     <w:p>
       <w:pPr>
-        <w:pStyle w:val="ListParagraph"/>
+        <w:pStyle w:val="Listenabsatz"/>
         <w:numPr>
           <w:ilvl w:val="1"/>
           <w:numId w:val="9"/>
@@ -3977,7 +4132,7 @@
     </w:p>
     <w:p>
       <w:pPr>
-        <w:pStyle w:val="ListParagraph"/>
+        <w:pStyle w:val="Listenabsatz"/>
         <w:numPr>
           <w:ilvl w:val="1"/>
           <w:numId w:val="9"/>
@@ -4066,7 +4221,7 @@
     </w:p>
     <w:p>
       <w:pPr>
-        <w:pStyle w:val="ListParagraph"/>
+        <w:pStyle w:val="Listenabsatz"/>
         <w:numPr>
           <w:ilvl w:val="0"/>
           <w:numId w:val="9"/>
@@ -4120,14 +4275,14 @@
           <w:szCs w:val="22"/>
         </w:rPr>
       </w:pPr>
-      <w:bookmarkStart w:id="10" w:name="_Toc37949889"/>
-      <w:r>
-        <w:rPr>
-          <w:rStyle w:val="Heading2Char"/>
+      <w:bookmarkStart w:id="9" w:name="_Toc37949889"/>
+      <w:r>
+        <w:rPr>
+          <w:rStyle w:val="berschrift2Zchn"/>
         </w:rPr>
         <w:t>2c. Betriebsbedingungen</w:t>
       </w:r>
-      <w:bookmarkEnd w:id="10"/>
+      <w:bookmarkEnd w:id="9"/>
     </w:p>
     <w:p>
       <w:pPr>
@@ -4189,10 +4344,10 @@
     </w:p>
     <w:p>
       <w:pPr>
-        <w:pStyle w:val="Heading1"/>
+        <w:pStyle w:val="berschrift1"/>
         <w:spacing w:line="276" w:lineRule="auto"/>
       </w:pPr>
-      <w:bookmarkStart w:id="11" w:name="_Toc37949890"/>
+      <w:bookmarkStart w:id="10" w:name="_Toc37949890"/>
       <w:r>
         <w:rPr>
           <w:caps w:val="0"/>
@@ -4209,7 +4364,7 @@
       <w:r>
         <w:t xml:space="preserve"> Produktübersicht</w:t>
       </w:r>
-      <w:bookmarkEnd w:id="11"/>
+      <w:bookmarkEnd w:id="10"/>
     </w:p>
     <w:p>
       <w:pPr>
@@ -4281,10 +4436,10 @@
     <w:p/>
     <w:p>
       <w:pPr>
-        <w:pStyle w:val="Heading1"/>
+        <w:pStyle w:val="berschrift1"/>
         <w:spacing w:line="276" w:lineRule="auto"/>
       </w:pPr>
-      <w:bookmarkStart w:id="12" w:name="_Toc37949891"/>
+      <w:bookmarkStart w:id="11" w:name="_Toc37949891"/>
       <w:r>
         <w:rPr>
           <w:caps w:val="0"/>
@@ -4300,7 +4455,7 @@
       <w:r>
         <w:t xml:space="preserve"> Produktfunktionen</w:t>
       </w:r>
-      <w:bookmarkEnd w:id="12"/>
+      <w:bookmarkEnd w:id="11"/>
     </w:p>
     <w:p>
       <w:pPr>
@@ -4311,18 +4466,18 @@
           <w:szCs w:val="22"/>
         </w:rPr>
       </w:pPr>
-      <w:bookmarkStart w:id="13" w:name="_Toc37949892"/>
-      <w:r>
-        <w:rPr>
-          <w:rStyle w:val="Heading2Char"/>
+      <w:bookmarkStart w:id="12" w:name="_Toc37949892"/>
+      <w:r>
+        <w:rPr>
+          <w:rStyle w:val="berschrift2Zchn"/>
         </w:rPr>
         <w:t>4a. Geschäftsprozesse</w:t>
       </w:r>
-      <w:bookmarkEnd w:id="13"/>
+      <w:bookmarkEnd w:id="12"/>
     </w:p>
     <w:tbl>
       <w:tblPr>
-        <w:tblStyle w:val="TableWeb3"/>
+        <w:tblStyle w:val="TabelleWeb3"/>
         <w:tblW w:w="0" w:type="auto"/>
         <w:tblLook w:val="04A0" w:firstRow="1" w:lastRow="0" w:firstColumn="1" w:lastColumn="0" w:noHBand="0" w:noVBand="1"/>
       </w:tblPr>
@@ -4422,13 +4577,23 @@
               </w:rPr>
               <w:t xml:space="preserve">Akteur: </w:t>
             </w:r>
-            <w:r>
-              <w:rPr>
-                <w:rFonts w:ascii="Arial" w:hAnsi="Arial" w:cs="Arial"/>
-                <w:sz w:val="20"/>
-                <w:szCs w:val="20"/>
-              </w:rPr>
-              <w:t>Dungeon Master</w:t>
+            <w:proofErr w:type="spellStart"/>
+            <w:r>
+              <w:rPr>
+                <w:rFonts w:ascii="Arial" w:hAnsi="Arial" w:cs="Arial"/>
+                <w:sz w:val="20"/>
+                <w:szCs w:val="20"/>
+              </w:rPr>
+              <w:t>Dungeon</w:t>
+            </w:r>
+            <w:proofErr w:type="spellEnd"/>
+            <w:r>
+              <w:rPr>
+                <w:rFonts w:ascii="Arial" w:hAnsi="Arial" w:cs="Arial"/>
+                <w:sz w:val="20"/>
+                <w:szCs w:val="20"/>
+              </w:rPr>
+              <w:t xml:space="preserve"> Master</w:t>
             </w:r>
           </w:p>
         </w:tc>
@@ -4562,7 +4727,16 @@
                 <w:sz w:val="20"/>
                 <w:szCs w:val="20"/>
               </w:rPr>
-              <w:t xml:space="preserve"> und </w:t>
+              <w:t xml:space="preserve"> </w:t>
+            </w:r>
+            <w:proofErr w:type="gramStart"/>
+            <w:r>
+              <w:rPr>
+                <w:rFonts w:ascii="Arial" w:hAnsi="Arial" w:cs="Arial"/>
+                <w:sz w:val="20"/>
+                <w:szCs w:val="20"/>
+              </w:rPr>
+              <w:t xml:space="preserve">und </w:t>
             </w:r>
             <w:r>
               <w:rPr>
@@ -4572,6 +4746,7 @@
               </w:rPr>
               <w:t xml:space="preserve"> Fähigkeiten</w:t>
             </w:r>
+            <w:proofErr w:type="gramEnd"/>
             <w:r>
               <w:rPr>
                 <w:rFonts w:ascii="Arial" w:hAnsi="Arial" w:cs="Arial"/>
@@ -4786,7 +4961,25 @@
                 <w:sz w:val="20"/>
                 <w:szCs w:val="20"/>
               </w:rPr>
-              <w:t xml:space="preserve"> Spieler, Dungeon Master</w:t>
+              <w:t xml:space="preserve"> Spieler, </w:t>
+            </w:r>
+            <w:proofErr w:type="spellStart"/>
+            <w:r>
+              <w:rPr>
+                <w:rFonts w:ascii="Arial" w:hAnsi="Arial" w:cs="Arial"/>
+                <w:sz w:val="20"/>
+                <w:szCs w:val="20"/>
+              </w:rPr>
+              <w:t>Dungeon</w:t>
+            </w:r>
+            <w:proofErr w:type="spellEnd"/>
+            <w:r>
+              <w:rPr>
+                <w:rFonts w:ascii="Arial" w:hAnsi="Arial" w:cs="Arial"/>
+                <w:sz w:val="20"/>
+                <w:szCs w:val="20"/>
+              </w:rPr>
+              <w:t xml:space="preserve"> Master</w:t>
             </w:r>
           </w:p>
         </w:tc>
@@ -4845,7 +5038,7 @@
           </w:p>
           <w:p>
             <w:pPr>
-              <w:pStyle w:val="ListParagraph"/>
+              <w:pStyle w:val="Listenabsatz"/>
               <w:numPr>
                 <w:ilvl w:val="0"/>
                 <w:numId w:val="19"/>
@@ -4875,7 +5068,7 @@
           </w:p>
           <w:p>
             <w:pPr>
-              <w:pStyle w:val="ListParagraph"/>
+              <w:pStyle w:val="Listenabsatz"/>
               <w:numPr>
                 <w:ilvl w:val="1"/>
                 <w:numId w:val="19"/>
@@ -4894,6 +5087,7 @@
               </w:rPr>
               <w:t xml:space="preserve">Gewünschter </w:t>
             </w:r>
+            <w:proofErr w:type="spellStart"/>
             <w:r>
               <w:rPr>
                 <w:rFonts w:ascii="Arial" w:hAnsi="Arial" w:cs="Arial"/>
@@ -4910,10 +5104,11 @@
               </w:rPr>
               <w:t>name</w:t>
             </w:r>
-          </w:p>
-          <w:p>
-            <w:pPr>
-              <w:pStyle w:val="ListParagraph"/>
+            <w:proofErr w:type="spellEnd"/>
+          </w:p>
+          <w:p>
+            <w:pPr>
+              <w:pStyle w:val="Listenabsatz"/>
               <w:numPr>
                 <w:ilvl w:val="1"/>
                 <w:numId w:val="19"/>
@@ -4935,7 +5130,7 @@
           </w:p>
           <w:p>
             <w:pPr>
-              <w:pStyle w:val="ListParagraph"/>
+              <w:pStyle w:val="Listenabsatz"/>
               <w:numPr>
                 <w:ilvl w:val="0"/>
                 <w:numId w:val="22"/>
@@ -4952,7 +5147,25 @@
                 <w:sz w:val="20"/>
                 <w:szCs w:val="20"/>
               </w:rPr>
-              <w:t xml:space="preserve">Eigene E-Mail Adresse </w:t>
+              <w:t xml:space="preserve">Eigene </w:t>
+            </w:r>
+            <w:proofErr w:type="gramStart"/>
+            <w:r>
+              <w:rPr>
+                <w:rFonts w:ascii="Arial" w:hAnsi="Arial" w:cs="Arial"/>
+                <w:sz w:val="20"/>
+                <w:szCs w:val="20"/>
+              </w:rPr>
+              <w:t>E-Mail Adresse</w:t>
+            </w:r>
+            <w:proofErr w:type="gramEnd"/>
+            <w:r>
+              <w:rPr>
+                <w:rFonts w:ascii="Arial" w:hAnsi="Arial" w:cs="Arial"/>
+                <w:sz w:val="20"/>
+                <w:szCs w:val="20"/>
+              </w:rPr>
+              <w:t xml:space="preserve"> </w:t>
             </w:r>
           </w:p>
           <w:p>
@@ -4971,6 +5184,7 @@
               </w:rPr>
               <w:t xml:space="preserve">Die </w:t>
             </w:r>
+            <w:proofErr w:type="gramStart"/>
             <w:r>
               <w:rPr>
                 <w:rFonts w:ascii="Arial" w:hAnsi="Arial" w:cs="Arial"/>
@@ -4985,7 +5199,16 @@
                 <w:sz w:val="20"/>
                 <w:szCs w:val="20"/>
               </w:rPr>
-              <w:t>Adresse wird auf ihre Gültigkeit geprüft.</w:t>
+              <w:t>Adresse</w:t>
+            </w:r>
+            <w:proofErr w:type="gramEnd"/>
+            <w:r>
+              <w:rPr>
+                <w:rFonts w:ascii="Arial" w:hAnsi="Arial" w:cs="Arial"/>
+                <w:sz w:val="20"/>
+                <w:szCs w:val="20"/>
+              </w:rPr>
+              <w:t xml:space="preserve"> wird auf ihre Gültigkeit geprüft.</w:t>
             </w:r>
             <w:r>
               <w:rPr>
@@ -5017,15 +5240,33 @@
                 <w:sz w:val="20"/>
                 <w:szCs w:val="20"/>
               </w:rPr>
-              <w:t xml:space="preserve"> der Benutzername</w:t>
-            </w:r>
-            <w:r>
-              <w:rPr>
-                <w:rFonts w:ascii="Arial" w:hAnsi="Arial" w:cs="Arial"/>
-                <w:sz w:val="20"/>
-                <w:szCs w:val="20"/>
-              </w:rPr>
-              <w:t xml:space="preserve">, als auch </w:t>
+              <w:t xml:space="preserve"> der </w:t>
+            </w:r>
+            <w:proofErr w:type="gramStart"/>
+            <w:r>
+              <w:rPr>
+                <w:rFonts w:ascii="Arial" w:hAnsi="Arial" w:cs="Arial"/>
+                <w:sz w:val="20"/>
+                <w:szCs w:val="20"/>
+              </w:rPr>
+              <w:t>Benutzername</w:t>
+            </w:r>
+            <w:r>
+              <w:rPr>
+                <w:rFonts w:ascii="Arial" w:hAnsi="Arial" w:cs="Arial"/>
+                <w:sz w:val="20"/>
+                <w:szCs w:val="20"/>
+              </w:rPr>
+              <w:t>,</w:t>
+            </w:r>
+            <w:proofErr w:type="gramEnd"/>
+            <w:r>
+              <w:rPr>
+                <w:rFonts w:ascii="Arial" w:hAnsi="Arial" w:cs="Arial"/>
+                <w:sz w:val="20"/>
+                <w:szCs w:val="20"/>
+              </w:rPr>
+              <w:t xml:space="preserve"> als auch </w:t>
             </w:r>
             <w:r>
               <w:rPr>
@@ -5259,15 +5500,69 @@
                 <w:sz w:val="20"/>
                 <w:szCs w:val="20"/>
               </w:rPr>
-              <w:t xml:space="preserve">Nach der Eingabe der Kennung werden diese Daten an den Server weitergeleitet. Dort wird der Accountname und der Hash des Passworts verglichen. Bei einer erfolgreichen Übereinstimmung wird der </w:t>
-            </w:r>
-            <w:r>
-              <w:rPr>
-                <w:rFonts w:ascii="Arial" w:hAnsi="Arial" w:cs="Arial"/>
-                <w:sz w:val="20"/>
-                <w:szCs w:val="20"/>
-              </w:rPr>
-              <w:t>Nutzer zur Sessionübersicht weitergeleitet.</w:t>
+              <w:t xml:space="preserve">Nach der Eingabe der Kennung werden diese Daten an den Server weitergeleitet. Dort </w:t>
+            </w:r>
+            <w:proofErr w:type="gramStart"/>
+            <w:r>
+              <w:rPr>
+                <w:rFonts w:ascii="Arial" w:hAnsi="Arial" w:cs="Arial"/>
+                <w:sz w:val="20"/>
+                <w:szCs w:val="20"/>
+              </w:rPr>
+              <w:t>wird</w:t>
+            </w:r>
+            <w:proofErr w:type="gramEnd"/>
+            <w:r>
+              <w:rPr>
+                <w:rFonts w:ascii="Arial" w:hAnsi="Arial" w:cs="Arial"/>
+                <w:sz w:val="20"/>
+                <w:szCs w:val="20"/>
+              </w:rPr>
+              <w:t xml:space="preserve"> der </w:t>
+            </w:r>
+            <w:proofErr w:type="spellStart"/>
+            <w:r>
+              <w:rPr>
+                <w:rFonts w:ascii="Arial" w:hAnsi="Arial" w:cs="Arial"/>
+                <w:sz w:val="20"/>
+                <w:szCs w:val="20"/>
+              </w:rPr>
+              <w:t>Accountname</w:t>
+            </w:r>
+            <w:proofErr w:type="spellEnd"/>
+            <w:r>
+              <w:rPr>
+                <w:rFonts w:ascii="Arial" w:hAnsi="Arial" w:cs="Arial"/>
+                <w:sz w:val="20"/>
+                <w:szCs w:val="20"/>
+              </w:rPr>
+              <w:t xml:space="preserve"> und der Hash des Passworts verglichen. Bei einer erfolgreichen Übereinstimmung wird der </w:t>
+            </w:r>
+            <w:r>
+              <w:rPr>
+                <w:rFonts w:ascii="Arial" w:hAnsi="Arial" w:cs="Arial"/>
+                <w:sz w:val="20"/>
+                <w:szCs w:val="20"/>
+              </w:rPr>
+              <w:t xml:space="preserve">Nutzer zur </w:t>
+            </w:r>
+            <w:proofErr w:type="spellStart"/>
+            <w:r>
+              <w:rPr>
+                <w:rFonts w:ascii="Arial" w:hAnsi="Arial" w:cs="Arial"/>
+                <w:sz w:val="20"/>
+                <w:szCs w:val="20"/>
+              </w:rPr>
+              <w:t>Sessionübersicht</w:t>
+            </w:r>
+            <w:proofErr w:type="spellEnd"/>
+            <w:r>
+              <w:rPr>
+                <w:rFonts w:ascii="Arial" w:hAnsi="Arial" w:cs="Arial"/>
+                <w:sz w:val="20"/>
+                <w:szCs w:val="20"/>
+              </w:rPr>
+              <w:t xml:space="preserve"> weitergeleitet.</w:t>
             </w:r>
           </w:p>
         </w:tc>
@@ -5389,7 +5684,25 @@
                 <w:sz w:val="20"/>
                 <w:szCs w:val="20"/>
               </w:rPr>
-              <w:t>Beschreibung: Nach dem erfolgreichen Login werden dem User alle laufenden Sessions angezeigt. Darunter findet der User alle bereits erstellten Spiele, bei dem sein Accountname als DM aufgeführt ist. Die Voraussetzung hierfür ist, dass von diesem Spiel keine Session aktiv ist. Diese Spiele können vom User durch einen Klick gestartet werden, und danach werden sie als laufende Session aufgeführt.</w:t>
+              <w:t xml:space="preserve">Beschreibung: Nach dem erfolgreichen Login werden dem User alle laufenden Sessions angezeigt. Darunter findet der User alle bereits erstellten Spiele, bei dem sein </w:t>
+            </w:r>
+            <w:proofErr w:type="spellStart"/>
+            <w:r>
+              <w:rPr>
+                <w:rFonts w:ascii="Arial" w:hAnsi="Arial" w:cs="Arial"/>
+                <w:sz w:val="20"/>
+                <w:szCs w:val="20"/>
+              </w:rPr>
+              <w:t>Accountname</w:t>
+            </w:r>
+            <w:proofErr w:type="spellEnd"/>
+            <w:r>
+              <w:rPr>
+                <w:rFonts w:ascii="Arial" w:hAnsi="Arial" w:cs="Arial"/>
+                <w:sz w:val="20"/>
+                <w:szCs w:val="20"/>
+              </w:rPr>
+              <w:t xml:space="preserve"> als DM aufgeführt ist. Die Voraussetzung hierfür ist, dass von diesem Spiel keine Session aktiv ist. Diese Spiele können vom User durch einen Klick gestartet werden, und danach werden sie als laufende Session aufgeführt.</w:t>
             </w:r>
             <w:r>
               <w:rPr>
@@ -5534,7 +5847,7 @@
           </w:p>
           <w:p>
             <w:pPr>
-              <w:pStyle w:val="ListParagraph"/>
+              <w:pStyle w:val="Listenabsatz"/>
               <w:numPr>
                 <w:ilvl w:val="0"/>
                 <w:numId w:val="6"/>
@@ -5556,7 +5869,7 @@
           </w:p>
           <w:p>
             <w:pPr>
-              <w:pStyle w:val="ListParagraph"/>
+              <w:pStyle w:val="Listenabsatz"/>
               <w:numPr>
                 <w:ilvl w:val="0"/>
                 <w:numId w:val="6"/>
@@ -5579,7 +5892,7 @@
           </w:p>
           <w:p>
             <w:pPr>
-              <w:pStyle w:val="ListParagraph"/>
+              <w:pStyle w:val="Listenabsatz"/>
               <w:numPr>
                 <w:ilvl w:val="0"/>
                 <w:numId w:val="6"/>
@@ -5596,7 +5909,25 @@
                 <w:sz w:val="20"/>
                 <w:szCs w:val="20"/>
               </w:rPr>
-              <w:t>Falls der Accountname des Users als DM von diesem Spiel hinterlegt ist, kann der Nutzer als DM an dieser Session teilnehmen.</w:t>
+              <w:t xml:space="preserve">Falls der </w:t>
+            </w:r>
+            <w:proofErr w:type="spellStart"/>
+            <w:r>
+              <w:rPr>
+                <w:rFonts w:ascii="Arial" w:hAnsi="Arial" w:cs="Arial"/>
+                <w:sz w:val="20"/>
+                <w:szCs w:val="20"/>
+              </w:rPr>
+              <w:t>Accountname</w:t>
+            </w:r>
+            <w:proofErr w:type="spellEnd"/>
+            <w:r>
+              <w:rPr>
+                <w:rFonts w:ascii="Arial" w:hAnsi="Arial" w:cs="Arial"/>
+                <w:sz w:val="20"/>
+                <w:szCs w:val="20"/>
+              </w:rPr>
+              <w:t xml:space="preserve"> des Users als DM von diesem Spiel hinterlegt ist, kann der Nutzer als DM an dieser Session teilnehmen.</w:t>
             </w:r>
             <w:r>
               <w:rPr>
@@ -5998,13 +6329,23 @@
               </w:rPr>
               <w:t xml:space="preserve">Akteur: </w:t>
             </w:r>
-            <w:r>
-              <w:rPr>
-                <w:rFonts w:ascii="Arial" w:hAnsi="Arial" w:cs="Arial"/>
-                <w:sz w:val="20"/>
-                <w:szCs w:val="20"/>
-              </w:rPr>
-              <w:t>Dungeon Master</w:t>
+            <w:proofErr w:type="spellStart"/>
+            <w:r>
+              <w:rPr>
+                <w:rFonts w:ascii="Arial" w:hAnsi="Arial" w:cs="Arial"/>
+                <w:sz w:val="20"/>
+                <w:szCs w:val="20"/>
+              </w:rPr>
+              <w:t>Dungeon</w:t>
+            </w:r>
+            <w:proofErr w:type="spellEnd"/>
+            <w:r>
+              <w:rPr>
+                <w:rFonts w:ascii="Arial" w:hAnsi="Arial" w:cs="Arial"/>
+                <w:sz w:val="20"/>
+                <w:szCs w:val="20"/>
+              </w:rPr>
+              <w:t xml:space="preserve"> Master</w:t>
             </w:r>
           </w:p>
         </w:tc>
@@ -6083,7 +6424,25 @@
                 <w:sz w:val="20"/>
                 <w:szCs w:val="20"/>
               </w:rPr>
-              <w:t>bestehen aus bestimmten Signalwörtern und dem Namen eines NPCs oder Gegenstand. Das ermöglicht dem DM die Implementierung eigener Befehle, und die Ausgabe der gewünschten Reaktion für die Teilnehmer an einer Sessions. Diese Befehle dürfen sich jedoch nicht mit den standardmäßig implementierten Befehlen überschneiden.</w:t>
+              <w:t xml:space="preserve">bestehen aus bestimmten Signalwörtern und dem Namen eines NPCs oder Gegenstand. Das ermöglicht dem DM die Implementierung eigener Befehle, und die Ausgabe der gewünschten Reaktion für die Teilnehmer </w:t>
+            </w:r>
+            <w:proofErr w:type="gramStart"/>
+            <w:r>
+              <w:rPr>
+                <w:rFonts w:ascii="Arial" w:hAnsi="Arial" w:cs="Arial"/>
+                <w:sz w:val="20"/>
+                <w:szCs w:val="20"/>
+              </w:rPr>
+              <w:t>an einer Sessions</w:t>
+            </w:r>
+            <w:proofErr w:type="gramEnd"/>
+            <w:r>
+              <w:rPr>
+                <w:rFonts w:ascii="Arial" w:hAnsi="Arial" w:cs="Arial"/>
+                <w:sz w:val="20"/>
+                <w:szCs w:val="20"/>
+              </w:rPr>
+              <w:t>. Diese Befehle dürfen sich jedoch nicht mit den standardmäßig implementierten Befehlen überschneiden.</w:t>
             </w:r>
             <w:r>
               <w:rPr>
@@ -6222,8 +6581,27 @@
                 <w:sz w:val="20"/>
                 <w:szCs w:val="20"/>
               </w:rPr>
-              <w:t xml:space="preserve">Beschreibung: Der Spieler wird die in der Session unterstützten Befehle durch den DM erfahren. Dies kann entweder durch den öffentlichen Chat geschehen, oder durch die Raum- bzw. Spielbeschreibung. Dem Spieler steht es dann frei, diese Befehle im Verlauf der Session an verschiedenen Gegenständen oder NPCs zu testen. Beispielsweise kann der DM einen Befehl </w:t>
-            </w:r>
+              <w:t xml:space="preserve">Beschreibung: Der Spieler wird die in der Session unterstützten Befehle durch den DM erfahren. Dies kann entweder durch den öffentlichen Chat </w:t>
+            </w:r>
+            <w:proofErr w:type="gramStart"/>
+            <w:r>
+              <w:rPr>
+                <w:rFonts w:ascii="Arial" w:hAnsi="Arial" w:cs="Arial"/>
+                <w:sz w:val="20"/>
+                <w:szCs w:val="20"/>
+              </w:rPr>
+              <w:t>geschehen,</w:t>
+            </w:r>
+            <w:proofErr w:type="gramEnd"/>
+            <w:r>
+              <w:rPr>
+                <w:rFonts w:ascii="Arial" w:hAnsi="Arial" w:cs="Arial"/>
+                <w:sz w:val="20"/>
+                <w:szCs w:val="20"/>
+              </w:rPr>
+              <w:t xml:space="preserve"> oder durch die Raum- bzw. Spielbeschreibung. Dem Spieler steht es dann frei, diese Befehle im Verlauf der Session an verschiedenen Gegenständen oder NPCs zu testen. Beispielsweise kann der DM einen Befehl </w:t>
+            </w:r>
+            <w:proofErr w:type="spellStart"/>
             <w:r>
               <w:rPr>
                 <w:rFonts w:ascii="Arial" w:hAnsi="Arial" w:cs="Arial"/>
@@ -6234,6 +6612,7 @@
               </w:rPr>
               <w:t>consider</w:t>
             </w:r>
+            <w:proofErr w:type="spellEnd"/>
             <w:r>
               <w:rPr>
                 <w:rFonts w:ascii="Arial" w:hAnsi="Arial" w:cs="Arial"/>
@@ -6374,7 +6753,25 @@
                 <w:sz w:val="20"/>
                 <w:szCs w:val="20"/>
               </w:rPr>
-              <w:t>Spieler, Dungeon Master</w:t>
+              <w:t xml:space="preserve">Spieler, </w:t>
+            </w:r>
+            <w:proofErr w:type="spellStart"/>
+            <w:r>
+              <w:rPr>
+                <w:rFonts w:ascii="Arial" w:hAnsi="Arial" w:cs="Arial"/>
+                <w:sz w:val="20"/>
+                <w:szCs w:val="20"/>
+              </w:rPr>
+              <w:t>Dungeon</w:t>
+            </w:r>
+            <w:proofErr w:type="spellEnd"/>
+            <w:r>
+              <w:rPr>
+                <w:rFonts w:ascii="Arial" w:hAnsi="Arial" w:cs="Arial"/>
+                <w:sz w:val="20"/>
+                <w:szCs w:val="20"/>
+              </w:rPr>
+              <w:t xml:space="preserve"> Master</w:t>
             </w:r>
           </w:p>
         </w:tc>
@@ -6420,7 +6817,25 @@
                 <w:sz w:val="20"/>
                 <w:szCs w:val="20"/>
               </w:rPr>
-              <w:t xml:space="preserve"> Jeder Spieler im Raum sowie der Dungeon Master können über einen öffentlichen Chat kommunizieren. Die Spieler im gleichen Raum</w:t>
+              <w:t xml:space="preserve"> Jeder Spieler im Raum sowie der </w:t>
+            </w:r>
+            <w:proofErr w:type="spellStart"/>
+            <w:r>
+              <w:rPr>
+                <w:rFonts w:ascii="Arial" w:hAnsi="Arial" w:cs="Arial"/>
+                <w:sz w:val="20"/>
+                <w:szCs w:val="20"/>
+              </w:rPr>
+              <w:t>Dungeon</w:t>
+            </w:r>
+            <w:proofErr w:type="spellEnd"/>
+            <w:r>
+              <w:rPr>
+                <w:rFonts w:ascii="Arial" w:hAnsi="Arial" w:cs="Arial"/>
+                <w:sz w:val="20"/>
+                <w:szCs w:val="20"/>
+              </w:rPr>
+              <w:t xml:space="preserve"> Master können über einen öffentlichen Chat kommunizieren. Die Spieler im gleichen Raum</w:t>
             </w:r>
             <w:r>
               <w:rPr>
@@ -6445,7 +6860,25 @@
                 <w:szCs w:val="20"/>
               </w:rPr>
               <w:br/>
-              <w:t>Der Dungeon Master kann von jedem Raum aus a</w:t>
+              <w:t xml:space="preserve">Der </w:t>
+            </w:r>
+            <w:proofErr w:type="spellStart"/>
+            <w:r>
+              <w:rPr>
+                <w:rFonts w:ascii="Arial" w:hAnsi="Arial" w:cs="Arial"/>
+                <w:sz w:val="20"/>
+                <w:szCs w:val="20"/>
+              </w:rPr>
+              <w:t>Dungeon</w:t>
+            </w:r>
+            <w:proofErr w:type="spellEnd"/>
+            <w:r>
+              <w:rPr>
+                <w:rFonts w:ascii="Arial" w:hAnsi="Arial" w:cs="Arial"/>
+                <w:sz w:val="20"/>
+                <w:szCs w:val="20"/>
+              </w:rPr>
+              <w:t xml:space="preserve"> Master kann von jedem Raum aus a</w:t>
             </w:r>
             <w:r>
               <w:rPr>
@@ -6509,7 +6942,25 @@
                 <w:sz w:val="20"/>
                 <w:szCs w:val="20"/>
               </w:rPr>
-              <w:t xml:space="preserve">Außerdem kann der Dungeon Master im öffentlichen Chat jederzeit den Namen eines Monsters, NPCs oder </w:t>
+              <w:t xml:space="preserve">Außerdem kann der </w:t>
+            </w:r>
+            <w:proofErr w:type="spellStart"/>
+            <w:r>
+              <w:rPr>
+                <w:rFonts w:ascii="Arial" w:hAnsi="Arial" w:cs="Arial"/>
+                <w:sz w:val="20"/>
+                <w:szCs w:val="20"/>
+              </w:rPr>
+              <w:t>Dungeon</w:t>
+            </w:r>
+            <w:proofErr w:type="spellEnd"/>
+            <w:r>
+              <w:rPr>
+                <w:rFonts w:ascii="Arial" w:hAnsi="Arial" w:cs="Arial"/>
+                <w:sz w:val="20"/>
+                <w:szCs w:val="20"/>
+              </w:rPr>
+              <w:t xml:space="preserve"> Master im öffentlichen Chat jederzeit den Namen eines Monsters, NPCs oder </w:t>
             </w:r>
             <w:r>
               <w:rPr>
@@ -6649,7 +7100,25 @@
                 <w:sz w:val="20"/>
                 <w:szCs w:val="20"/>
               </w:rPr>
-              <w:t>Spieler, Dungeon Master</w:t>
+              <w:t xml:space="preserve">Spieler, </w:t>
+            </w:r>
+            <w:proofErr w:type="spellStart"/>
+            <w:r>
+              <w:rPr>
+                <w:rFonts w:ascii="Arial" w:hAnsi="Arial" w:cs="Arial"/>
+                <w:sz w:val="20"/>
+                <w:szCs w:val="20"/>
+              </w:rPr>
+              <w:t>Dungeon</w:t>
+            </w:r>
+            <w:proofErr w:type="spellEnd"/>
+            <w:r>
+              <w:rPr>
+                <w:rFonts w:ascii="Arial" w:hAnsi="Arial" w:cs="Arial"/>
+                <w:sz w:val="20"/>
+                <w:szCs w:val="20"/>
+              </w:rPr>
+              <w:t xml:space="preserve"> Master</w:t>
             </w:r>
           </w:p>
         </w:tc>
@@ -6711,7 +7180,25 @@
                 <w:sz w:val="20"/>
                 <w:szCs w:val="20"/>
               </w:rPr>
-              <w:t xml:space="preserve"> einen anderen Spieler im gleichen Raum oder den DM anflüstern. Das bedeutet, dass die Nachricht nur vo</w:t>
+              <w:t xml:space="preserve"> einen anderen Spieler im gleichen Raum oder den DM </w:t>
+            </w:r>
+            <w:proofErr w:type="spellStart"/>
+            <w:r>
+              <w:rPr>
+                <w:rFonts w:ascii="Arial" w:hAnsi="Arial" w:cs="Arial"/>
+                <w:sz w:val="20"/>
+                <w:szCs w:val="20"/>
+              </w:rPr>
+              <w:t>anflüstern</w:t>
+            </w:r>
+            <w:proofErr w:type="spellEnd"/>
+            <w:r>
+              <w:rPr>
+                <w:rFonts w:ascii="Arial" w:hAnsi="Arial" w:cs="Arial"/>
+                <w:sz w:val="20"/>
+                <w:szCs w:val="20"/>
+              </w:rPr>
+              <w:t>. Das bedeutet, dass die Nachricht nur vo</w:t>
             </w:r>
             <w:r>
               <w:rPr>
@@ -6743,7 +7230,25 @@
                 <w:sz w:val="20"/>
                 <w:szCs w:val="20"/>
               </w:rPr>
-              <w:t xml:space="preserve"> werden kann. Der Dungeon Master kann beim Flüstern den Namen von </w:t>
+              <w:t xml:space="preserve"> werden kann. Der </w:t>
+            </w:r>
+            <w:proofErr w:type="spellStart"/>
+            <w:r>
+              <w:rPr>
+                <w:rFonts w:ascii="Arial" w:hAnsi="Arial" w:cs="Arial"/>
+                <w:sz w:val="20"/>
+                <w:szCs w:val="20"/>
+              </w:rPr>
+              <w:t>Dungeon</w:t>
+            </w:r>
+            <w:proofErr w:type="spellEnd"/>
+            <w:r>
+              <w:rPr>
+                <w:rFonts w:ascii="Arial" w:hAnsi="Arial" w:cs="Arial"/>
+                <w:sz w:val="20"/>
+                <w:szCs w:val="20"/>
+              </w:rPr>
+              <w:t xml:space="preserve"> Master kann beim Flüstern den Namen von </w:t>
             </w:r>
             <w:r>
               <w:rPr>
@@ -6792,7 +7297,25 @@
                 <w:szCs w:val="20"/>
               </w:rPr>
               <w:br/>
-              <w:t>Ein Spieler kann außerdem jederzeit einen Gegenstand bzw. NPC im selben Raum anflüstern. In diesem Fall wird die Nachricht an den DM weitergeleitet, der über den eigentlichen Empfänger informiert wird. Das erlaubt es dem DM, eine komplette Unterhaltung über den Flüsterchat als NPC oder Gegenstand durchzuführen.</w:t>
+              <w:t xml:space="preserve">Ein Spieler kann außerdem jederzeit einen Gegenstand bzw. NPC im selben Raum </w:t>
+            </w:r>
+            <w:proofErr w:type="spellStart"/>
+            <w:r>
+              <w:rPr>
+                <w:rFonts w:ascii="Arial" w:hAnsi="Arial" w:cs="Arial"/>
+                <w:sz w:val="20"/>
+                <w:szCs w:val="20"/>
+              </w:rPr>
+              <w:t>anflüstern</w:t>
+            </w:r>
+            <w:proofErr w:type="spellEnd"/>
+            <w:r>
+              <w:rPr>
+                <w:rFonts w:ascii="Arial" w:hAnsi="Arial" w:cs="Arial"/>
+                <w:sz w:val="20"/>
+                <w:szCs w:val="20"/>
+              </w:rPr>
+              <w:t>. In diesem Fall wird die Nachricht an den DM weitergeleitet, der über den eigentlichen Empfänger informiert wird. Das erlaubt es dem DM, eine komplette Unterhaltung über den Flüsterchat als NPC oder Gegenstand durchzuführen.</w:t>
             </w:r>
           </w:p>
         </w:tc>
@@ -6910,13 +7433,23 @@
               </w:rPr>
               <w:t xml:space="preserve">Akteur: </w:t>
             </w:r>
-            <w:r>
-              <w:rPr>
-                <w:rFonts w:ascii="Arial" w:hAnsi="Arial" w:cs="Arial"/>
-                <w:sz w:val="20"/>
-                <w:szCs w:val="20"/>
-              </w:rPr>
-              <w:t>Dungeon Master</w:t>
+            <w:proofErr w:type="spellStart"/>
+            <w:r>
+              <w:rPr>
+                <w:rFonts w:ascii="Arial" w:hAnsi="Arial" w:cs="Arial"/>
+                <w:sz w:val="20"/>
+                <w:szCs w:val="20"/>
+              </w:rPr>
+              <w:t>Dungeon</w:t>
+            </w:r>
+            <w:proofErr w:type="spellEnd"/>
+            <w:r>
+              <w:rPr>
+                <w:rFonts w:ascii="Arial" w:hAnsi="Arial" w:cs="Arial"/>
+                <w:sz w:val="20"/>
+                <w:szCs w:val="20"/>
+              </w:rPr>
+              <w:t xml:space="preserve"> Master</w:t>
             </w:r>
           </w:p>
         </w:tc>
@@ -6962,12 +7495,30 @@
                 <w:sz w:val="20"/>
                 <w:szCs w:val="20"/>
               </w:rPr>
-              <w:t xml:space="preserve"> Der Dungeon Master kann aktiv in das Spielgeschehen eingreifen und es steuern. Dazu zählen</w:t>
-            </w:r>
-          </w:p>
-          <w:p>
-            <w:pPr>
-              <w:pStyle w:val="ListParagraph"/>
+              <w:t xml:space="preserve"> Der </w:t>
+            </w:r>
+            <w:proofErr w:type="spellStart"/>
+            <w:r>
+              <w:rPr>
+                <w:rFonts w:ascii="Arial" w:hAnsi="Arial" w:cs="Arial"/>
+                <w:sz w:val="20"/>
+                <w:szCs w:val="20"/>
+              </w:rPr>
+              <w:t>Dungeon</w:t>
+            </w:r>
+            <w:proofErr w:type="spellEnd"/>
+            <w:r>
+              <w:rPr>
+                <w:rFonts w:ascii="Arial" w:hAnsi="Arial" w:cs="Arial"/>
+                <w:sz w:val="20"/>
+                <w:szCs w:val="20"/>
+              </w:rPr>
+              <w:t xml:space="preserve"> Master kann aktiv in das Spielgeschehen eingreifen und es steuern. Dazu zählen</w:t>
+            </w:r>
+          </w:p>
+          <w:p>
+            <w:pPr>
+              <w:pStyle w:val="Listenabsatz"/>
               <w:numPr>
                 <w:ilvl w:val="0"/>
                 <w:numId w:val="6"/>
@@ -6989,7 +7540,7 @@
           </w:p>
           <w:p>
             <w:pPr>
-              <w:pStyle w:val="ListParagraph"/>
+              <w:pStyle w:val="Listenabsatz"/>
               <w:numPr>
                 <w:ilvl w:val="0"/>
                 <w:numId w:val="6"/>
@@ -7019,7 +7570,7 @@
           </w:p>
           <w:p>
             <w:pPr>
-              <w:pStyle w:val="ListParagraph"/>
+              <w:pStyle w:val="Listenabsatz"/>
               <w:numPr>
                 <w:ilvl w:val="0"/>
                 <w:numId w:val="6"/>
@@ -7057,7 +7608,7 @@
           </w:p>
           <w:p>
             <w:pPr>
-              <w:pStyle w:val="ListParagraph"/>
+              <w:pStyle w:val="Listenabsatz"/>
               <w:numPr>
                 <w:ilvl w:val="0"/>
                 <w:numId w:val="6"/>
@@ -7085,84 +7636,6 @@
               <w:t>.</w:t>
             </w:r>
           </w:p>
-          <w:p>
-            <w:pPr>
-              <w:pStyle w:val="ListParagraph"/>
-              <w:numPr>
-                <w:ilvl w:val="0"/>
-                <w:numId w:val="6"/>
-              </w:numPr>
-              <w:rPr>
-                <w:rFonts w:ascii="Arial" w:hAnsi="Arial" w:cs="Arial"/>
-                <w:sz w:val="20"/>
-                <w:szCs w:val="20"/>
-              </w:rPr>
-            </w:pPr>
-            <w:r>
-              <w:rPr>
-                <w:rFonts w:ascii="Arial" w:hAnsi="Arial" w:cs="Arial"/>
-                <w:sz w:val="20"/>
-                <w:szCs w:val="20"/>
-              </w:rPr>
-              <w:t xml:space="preserve">Das Ändern des Gesundheitszustands der Spieler. </w:t>
-            </w:r>
-            <w:r>
-              <w:rPr>
-                <w:rFonts w:ascii="Arial" w:hAnsi="Arial" w:cs="Arial"/>
-                <w:sz w:val="20"/>
-                <w:szCs w:val="20"/>
-              </w:rPr>
-              <w:t>Dem D</w:t>
-            </w:r>
-            <w:r>
-              <w:rPr>
-                <w:rFonts w:ascii="Arial" w:hAnsi="Arial" w:cs="Arial"/>
-                <w:sz w:val="20"/>
-                <w:szCs w:val="20"/>
-              </w:rPr>
-              <w:t>M</w:t>
-            </w:r>
-            <w:r>
-              <w:rPr>
-                <w:rFonts w:ascii="Arial" w:hAnsi="Arial" w:cs="Arial"/>
-                <w:sz w:val="20"/>
-                <w:szCs w:val="20"/>
-              </w:rPr>
-              <w:t xml:space="preserve"> ist es </w:t>
-            </w:r>
-            <w:r>
-              <w:rPr>
-                <w:rFonts w:ascii="Arial" w:hAnsi="Arial" w:cs="Arial"/>
-                <w:sz w:val="20"/>
-                <w:szCs w:val="20"/>
-              </w:rPr>
-              <w:t>jedoch</w:t>
-            </w:r>
-            <w:r>
-              <w:rPr>
-                <w:rFonts w:ascii="Arial" w:hAnsi="Arial" w:cs="Arial"/>
-                <w:sz w:val="20"/>
-                <w:szCs w:val="20"/>
-              </w:rPr>
-              <w:t xml:space="preserve"> nicht erlaubt, den Spielern </w:t>
-            </w:r>
-            <w:r>
-              <w:rPr>
-                <w:rFonts w:ascii="Arial" w:hAnsi="Arial" w:cs="Arial"/>
-                <w:sz w:val="20"/>
-                <w:szCs w:val="20"/>
-              </w:rPr>
-              <w:t xml:space="preserve">nach der Konfiguration ihres Charakters eine </w:t>
-            </w:r>
-            <w:r>
-              <w:rPr>
-                <w:rFonts w:ascii="Arial" w:hAnsi="Arial" w:cs="Arial"/>
-                <w:sz w:val="20"/>
-                <w:szCs w:val="20"/>
-              </w:rPr>
-              <w:t xml:space="preserve">andere Rasse zuzuteilen. </w:t>
-            </w:r>
-          </w:p>
         </w:tc>
       </w:tr>
       <w:tr>
@@ -7420,7 +7893,25 @@
                 <w:sz w:val="20"/>
                 <w:szCs w:val="20"/>
               </w:rPr>
-              <w:t xml:space="preserve"> Zudem wird die Sessionauswahl nach der Bewertung des DMs sortiert. Das erlaubt es Sessions von beliebten DMs ganz oben angezeigt zu werden.</w:t>
+              <w:t xml:space="preserve"> Zudem wird die </w:t>
+            </w:r>
+            <w:proofErr w:type="spellStart"/>
+            <w:r>
+              <w:rPr>
+                <w:rFonts w:ascii="Arial" w:hAnsi="Arial" w:cs="Arial"/>
+                <w:sz w:val="20"/>
+                <w:szCs w:val="20"/>
+              </w:rPr>
+              <w:t>Sessionauswahl</w:t>
+            </w:r>
+            <w:proofErr w:type="spellEnd"/>
+            <w:r>
+              <w:rPr>
+                <w:rFonts w:ascii="Arial" w:hAnsi="Arial" w:cs="Arial"/>
+                <w:sz w:val="20"/>
+                <w:szCs w:val="20"/>
+              </w:rPr>
+              <w:t xml:space="preserve"> nach der Bewertung des DMs sortiert. Das erlaubt es Sessions von beliebten DMs ganz oben angezeigt zu werden.</w:t>
             </w:r>
           </w:p>
         </w:tc>
@@ -7552,7 +8043,25 @@
                 <w:sz w:val="20"/>
                 <w:szCs w:val="20"/>
               </w:rPr>
-              <w:t>Spieler, Dungeon Master</w:t>
+              <w:t xml:space="preserve">Spieler, </w:t>
+            </w:r>
+            <w:proofErr w:type="spellStart"/>
+            <w:r>
+              <w:rPr>
+                <w:rFonts w:ascii="Arial" w:hAnsi="Arial" w:cs="Arial"/>
+                <w:sz w:val="20"/>
+                <w:szCs w:val="20"/>
+              </w:rPr>
+              <w:t>Dungeon</w:t>
+            </w:r>
+            <w:proofErr w:type="spellEnd"/>
+            <w:r>
+              <w:rPr>
+                <w:rFonts w:ascii="Arial" w:hAnsi="Arial" w:cs="Arial"/>
+                <w:sz w:val="20"/>
+                <w:szCs w:val="20"/>
+              </w:rPr>
+              <w:t xml:space="preserve"> Master</w:t>
             </w:r>
           </w:p>
         </w:tc>
@@ -7802,7 +8311,25 @@
                 <w:sz w:val="20"/>
                 <w:szCs w:val="20"/>
               </w:rPr>
-              <w:t>Spieler, Dungeon Master</w:t>
+              <w:t xml:space="preserve">Spieler, </w:t>
+            </w:r>
+            <w:proofErr w:type="spellStart"/>
+            <w:r>
+              <w:rPr>
+                <w:rFonts w:ascii="Arial" w:hAnsi="Arial" w:cs="Arial"/>
+                <w:sz w:val="20"/>
+                <w:szCs w:val="20"/>
+              </w:rPr>
+              <w:t>Dungeon</w:t>
+            </w:r>
+            <w:proofErr w:type="spellEnd"/>
+            <w:r>
+              <w:rPr>
+                <w:rFonts w:ascii="Arial" w:hAnsi="Arial" w:cs="Arial"/>
+                <w:sz w:val="20"/>
+                <w:szCs w:val="20"/>
+              </w:rPr>
+              <w:t xml:space="preserve"> Master</w:t>
             </w:r>
           </w:p>
         </w:tc>
@@ -7856,7 +8383,25 @@
                 <w:sz w:val="20"/>
                 <w:szCs w:val="20"/>
               </w:rPr>
-              <w:t xml:space="preserve"> Die Aufrechterhaltung des Spielbetriebs erfordert in den meisten Fällen die Anwesenheit eines Dungeon Masters.</w:t>
+              <w:t xml:space="preserve"> Die Aufrechterhaltung des Spielbetriebs erfordert in den meisten Fällen die Anwesenheit eines </w:t>
+            </w:r>
+            <w:proofErr w:type="spellStart"/>
+            <w:r>
+              <w:rPr>
+                <w:rFonts w:ascii="Arial" w:hAnsi="Arial" w:cs="Arial"/>
+                <w:sz w:val="20"/>
+                <w:szCs w:val="20"/>
+              </w:rPr>
+              <w:t>Dungeon</w:t>
+            </w:r>
+            <w:proofErr w:type="spellEnd"/>
+            <w:r>
+              <w:rPr>
+                <w:rFonts w:ascii="Arial" w:hAnsi="Arial" w:cs="Arial"/>
+                <w:sz w:val="20"/>
+                <w:szCs w:val="20"/>
+              </w:rPr>
+              <w:t xml:space="preserve"> Masters.</w:t>
             </w:r>
             <w:r>
               <w:rPr>
@@ -7969,7 +8514,25 @@
                 <w:szCs w:val="20"/>
               </w:rPr>
               <w:br/>
-              <w:t>Das Ändern der Rolle des DMs erlaubt also das Einloggen als DM an dieser Session. Außerdem beinhaltet es die Rechte, Änderungen am Spiel vorzunehmen, und erlaubt es, das Spiel zu löschen.</w:t>
+              <w:t xml:space="preserve">Das Ändern der Rolle des DMs erlaubt also das Einloggen als DM an dieser Session. Außerdem beinhaltet es die Rechte, Änderungen am Spiel vorzunehmen, und </w:t>
+            </w:r>
+            <w:proofErr w:type="gramStart"/>
+            <w:r>
+              <w:rPr>
+                <w:rFonts w:ascii="Arial" w:hAnsi="Arial" w:cs="Arial"/>
+                <w:sz w:val="20"/>
+                <w:szCs w:val="20"/>
+              </w:rPr>
+              <w:t>erlaubt es</w:t>
+            </w:r>
+            <w:proofErr w:type="gramEnd"/>
+            <w:r>
+              <w:rPr>
+                <w:rFonts w:ascii="Arial" w:hAnsi="Arial" w:cs="Arial"/>
+                <w:sz w:val="20"/>
+                <w:szCs w:val="20"/>
+              </w:rPr>
+              <w:t>, das Spiel zu löschen.</w:t>
             </w:r>
           </w:p>
         </w:tc>
@@ -8093,7 +8656,25 @@
                 <w:sz w:val="20"/>
                 <w:szCs w:val="20"/>
               </w:rPr>
-              <w:t>Akteur: Dungeon Master</w:t>
+              <w:t xml:space="preserve">Akteur: </w:t>
+            </w:r>
+            <w:proofErr w:type="spellStart"/>
+            <w:r>
+              <w:rPr>
+                <w:rFonts w:ascii="Arial" w:hAnsi="Arial" w:cs="Arial"/>
+                <w:sz w:val="20"/>
+                <w:szCs w:val="20"/>
+              </w:rPr>
+              <w:t>Dungeon</w:t>
+            </w:r>
+            <w:proofErr w:type="spellEnd"/>
+            <w:r>
+              <w:rPr>
+                <w:rFonts w:ascii="Arial" w:hAnsi="Arial" w:cs="Arial"/>
+                <w:sz w:val="20"/>
+                <w:szCs w:val="20"/>
+              </w:rPr>
+              <w:t xml:space="preserve"> Master</w:t>
             </w:r>
           </w:p>
         </w:tc>
@@ -8139,7 +8720,25 @@
                 <w:sz w:val="20"/>
                 <w:szCs w:val="20"/>
               </w:rPr>
-              <w:t>Wenn keine Session von einem Spiel besteht, kann der DM sein Spiel jederzeit löschen. Damit gehen sowohl die Spieldaten, als auch die zugehörigen Spielstanddaten von jedem Spieler, un</w:t>
+              <w:t xml:space="preserve">Wenn keine Session von einem Spiel besteht, kann der DM sein Spiel jederzeit löschen. Damit gehen sowohl die </w:t>
+            </w:r>
+            <w:proofErr w:type="gramStart"/>
+            <w:r>
+              <w:rPr>
+                <w:rFonts w:ascii="Arial" w:hAnsi="Arial" w:cs="Arial"/>
+                <w:sz w:val="20"/>
+                <w:szCs w:val="20"/>
+              </w:rPr>
+              <w:t>Spieldaten,</w:t>
+            </w:r>
+            <w:proofErr w:type="gramEnd"/>
+            <w:r>
+              <w:rPr>
+                <w:rFonts w:ascii="Arial" w:hAnsi="Arial" w:cs="Arial"/>
+                <w:sz w:val="20"/>
+                <w:szCs w:val="20"/>
+              </w:rPr>
+              <w:t xml:space="preserve"> als auch die zugehörigen Spielstanddaten von jedem Spieler, un</w:t>
             </w:r>
             <w:r>
               <w:rPr>
@@ -8162,18 +8761,18 @@
           <w:szCs w:val="22"/>
         </w:rPr>
       </w:pPr>
-      <w:bookmarkStart w:id="14" w:name="_Toc37949893"/>
-      <w:r>
-        <w:rPr>
-          <w:rStyle w:val="Heading2Char"/>
+      <w:bookmarkStart w:id="13" w:name="_Toc37949893"/>
+      <w:r>
+        <w:rPr>
+          <w:rStyle w:val="berschrift2Zchn"/>
         </w:rPr>
         <w:t>4b. Listen</w:t>
       </w:r>
-      <w:bookmarkEnd w:id="14"/>
+      <w:bookmarkEnd w:id="13"/>
     </w:p>
     <w:tbl>
       <w:tblPr>
-        <w:tblStyle w:val="TableWeb3"/>
+        <w:tblStyle w:val="TabelleWeb3"/>
         <w:tblW w:w="0" w:type="auto"/>
         <w:tblLook w:val="04A0" w:firstRow="1" w:lastRow="0" w:firstColumn="1" w:lastColumn="0" w:noHBand="0" w:noVBand="1"/>
       </w:tblPr>
@@ -8191,7 +8790,7 @@
           </w:tcPr>
           <w:p>
             <w:pPr>
-              <w:pStyle w:val="ListParagraph"/>
+              <w:pStyle w:val="Listenabsatz"/>
               <w:ind w:left="0"/>
               <w:rPr>
                 <w:rFonts w:ascii="Arial" w:hAnsi="Arial" w:cs="Arial"/>
@@ -8304,10 +8903,10 @@
     </w:tbl>
     <w:p>
       <w:pPr>
-        <w:pStyle w:val="Heading1"/>
+        <w:pStyle w:val="berschrift1"/>
         <w:spacing w:line="276" w:lineRule="auto"/>
       </w:pPr>
-      <w:bookmarkStart w:id="15" w:name="_Toc37949895"/>
+      <w:bookmarkStart w:id="14" w:name="_Toc37949895"/>
       <w:r>
         <w:rPr>
           <w:caps w:val="0"/>
@@ -8323,11 +8922,11 @@
       <w:r>
         <w:t xml:space="preserve"> Produktdaten</w:t>
       </w:r>
-      <w:bookmarkEnd w:id="15"/>
+      <w:bookmarkEnd w:id="14"/>
     </w:p>
     <w:tbl>
       <w:tblPr>
-        <w:tblStyle w:val="TableWeb3"/>
+        <w:tblStyle w:val="TabelleWeb3"/>
         <w:tblW w:w="0" w:type="auto"/>
         <w:tblLook w:val="04A0" w:firstRow="1" w:lastRow="0" w:firstColumn="1" w:lastColumn="0" w:noHBand="0" w:noVBand="1"/>
       </w:tblPr>
@@ -8345,7 +8944,7 @@
           </w:tcPr>
           <w:p>
             <w:pPr>
-              <w:pStyle w:val="ListParagraph"/>
+              <w:pStyle w:val="Listenabsatz"/>
               <w:ind w:left="0"/>
               <w:rPr>
                 <w:rFonts w:ascii="Arial" w:hAnsi="Arial" w:cs="Arial"/>
@@ -8369,7 +8968,7 @@
           </w:tcPr>
           <w:p>
             <w:pPr>
-              <w:pStyle w:val="ListParagraph"/>
+              <w:pStyle w:val="Listenabsatz"/>
               <w:ind w:left="0"/>
               <w:rPr>
                 <w:rFonts w:ascii="Arial" w:hAnsi="Arial" w:cs="Arial"/>
@@ -8378,6 +8977,7 @@
                 <w:lang w:val="de-AT"/>
               </w:rPr>
             </w:pPr>
+            <w:proofErr w:type="spellStart"/>
             <w:r>
               <w:rPr>
                 <w:rFonts w:ascii="Arial" w:hAnsi="Arial" w:cs="Arial"/>
@@ -8387,6 +8987,7 @@
               </w:rPr>
               <w:t>Accountdaten</w:t>
             </w:r>
+            <w:proofErr w:type="spellEnd"/>
             <w:r>
               <w:rPr>
                 <w:rFonts w:ascii="Arial" w:hAnsi="Arial" w:cs="Arial"/>
@@ -8444,7 +9045,7 @@
           </w:p>
           <w:p>
             <w:pPr>
-              <w:pStyle w:val="ListParagraph"/>
+              <w:pStyle w:val="Listenabsatz"/>
               <w:ind w:left="0"/>
               <w:rPr>
                 <w:rFonts w:ascii="Arial" w:hAnsi="Arial" w:cs="Arial"/>
@@ -8460,6 +9061,7 @@
               </w:rPr>
               <w:t xml:space="preserve">Die </w:t>
             </w:r>
+            <w:proofErr w:type="spellStart"/>
             <w:r>
               <w:rPr>
                 <w:rFonts w:ascii="Arial" w:hAnsi="Arial" w:cs="Arial"/>
@@ -8474,7 +9076,16 @@
                 <w:sz w:val="20"/>
                 <w:szCs w:val="20"/>
               </w:rPr>
-              <w:t>aten werden nur aus Text und Zahlen bestehen.</w:t>
+              <w:t>aten</w:t>
+            </w:r>
+            <w:proofErr w:type="spellEnd"/>
+            <w:r>
+              <w:rPr>
+                <w:rFonts w:ascii="Arial" w:hAnsi="Arial" w:cs="Arial"/>
+                <w:sz w:val="20"/>
+                <w:szCs w:val="20"/>
+              </w:rPr>
+              <w:t xml:space="preserve"> werden nur aus Text und Zahlen bestehen.</w:t>
             </w:r>
             <w:r>
               <w:rPr>
@@ -8484,13 +9095,23 @@
               </w:rPr>
               <w:t xml:space="preserve"> Hier werden sowohl Login Daten gespeichert, und die </w:t>
             </w:r>
-            <w:r>
-              <w:rPr>
-                <w:rFonts w:ascii="Arial" w:hAnsi="Arial" w:cs="Arial"/>
-                <w:sz w:val="20"/>
-                <w:szCs w:val="20"/>
-              </w:rPr>
-              <w:t>E-Mail Adresse des Nutzers</w:t>
+            <w:proofErr w:type="gramStart"/>
+            <w:r>
+              <w:rPr>
+                <w:rFonts w:ascii="Arial" w:hAnsi="Arial" w:cs="Arial"/>
+                <w:sz w:val="20"/>
+                <w:szCs w:val="20"/>
+              </w:rPr>
+              <w:t>E-Mail Adresse</w:t>
+            </w:r>
+            <w:proofErr w:type="gramEnd"/>
+            <w:r>
+              <w:rPr>
+                <w:rFonts w:ascii="Arial" w:hAnsi="Arial" w:cs="Arial"/>
+                <w:sz w:val="20"/>
+                <w:szCs w:val="20"/>
+              </w:rPr>
+              <w:t xml:space="preserve"> des Nutzers</w:t>
             </w:r>
             <w:r>
               <w:rPr>
@@ -8522,7 +9143,43 @@
                 <w:sz w:val="20"/>
                 <w:szCs w:val="20"/>
               </w:rPr>
-              <w:t>des Dungeon Masters gespeichert. Neue Dungeon Master starten mit einer durchschnittlichen Bewertung von 2.5, und 0 bisherigen Bewertungen.</w:t>
+              <w:t xml:space="preserve">des </w:t>
+            </w:r>
+            <w:proofErr w:type="spellStart"/>
+            <w:r>
+              <w:rPr>
+                <w:rFonts w:ascii="Arial" w:hAnsi="Arial" w:cs="Arial"/>
+                <w:sz w:val="20"/>
+                <w:szCs w:val="20"/>
+              </w:rPr>
+              <w:t>Dungeon</w:t>
+            </w:r>
+            <w:proofErr w:type="spellEnd"/>
+            <w:r>
+              <w:rPr>
+                <w:rFonts w:ascii="Arial" w:hAnsi="Arial" w:cs="Arial"/>
+                <w:sz w:val="20"/>
+                <w:szCs w:val="20"/>
+              </w:rPr>
+              <w:t xml:space="preserve"> Masters gespeichert. Neue </w:t>
+            </w:r>
+            <w:proofErr w:type="spellStart"/>
+            <w:r>
+              <w:rPr>
+                <w:rFonts w:ascii="Arial" w:hAnsi="Arial" w:cs="Arial"/>
+                <w:sz w:val="20"/>
+                <w:szCs w:val="20"/>
+              </w:rPr>
+              <w:t>Dungeon</w:t>
+            </w:r>
+            <w:proofErr w:type="spellEnd"/>
+            <w:r>
+              <w:rPr>
+                <w:rFonts w:ascii="Arial" w:hAnsi="Arial" w:cs="Arial"/>
+                <w:sz w:val="20"/>
+                <w:szCs w:val="20"/>
+              </w:rPr>
+              <w:t xml:space="preserve"> Master starten mit einer durchschnittlichen Bewertung von 2.5, und 0 bisherigen Bewertungen.</w:t>
             </w:r>
           </w:p>
         </w:tc>
@@ -8534,7 +9191,7 @@
           </w:tcPr>
           <w:p>
             <w:pPr>
-              <w:pStyle w:val="ListParagraph"/>
+              <w:pStyle w:val="Listenabsatz"/>
               <w:ind w:left="0"/>
               <w:rPr>
                 <w:rFonts w:ascii="Arial" w:hAnsi="Arial" w:cs="Arial"/>
@@ -8574,7 +9231,7 @@
           </w:tcPr>
           <w:p>
             <w:pPr>
-              <w:pStyle w:val="ListParagraph"/>
+              <w:pStyle w:val="Listenabsatz"/>
               <w:ind w:left="0"/>
               <w:rPr>
                 <w:rFonts w:ascii="Arial" w:hAnsi="Arial" w:cs="Arial"/>
@@ -8582,13 +9239,23 @@
                 <w:szCs w:val="20"/>
               </w:rPr>
             </w:pPr>
-            <w:r>
-              <w:rPr>
-                <w:rFonts w:ascii="Arial" w:hAnsi="Arial" w:cs="Arial"/>
-                <w:sz w:val="20"/>
-                <w:szCs w:val="20"/>
-              </w:rPr>
-              <w:t>Sessiondaten: max.</w:t>
+            <w:proofErr w:type="spellStart"/>
+            <w:r>
+              <w:rPr>
+                <w:rFonts w:ascii="Arial" w:hAnsi="Arial" w:cs="Arial"/>
+                <w:sz w:val="20"/>
+                <w:szCs w:val="20"/>
+              </w:rPr>
+              <w:t>Sessiondaten</w:t>
+            </w:r>
+            <w:proofErr w:type="spellEnd"/>
+            <w:r>
+              <w:rPr>
+                <w:rFonts w:ascii="Arial" w:hAnsi="Arial" w:cs="Arial"/>
+                <w:sz w:val="20"/>
+                <w:szCs w:val="20"/>
+              </w:rPr>
+              <w:t>: max.</w:t>
             </w:r>
             <w:r>
               <w:rPr>
@@ -8628,7 +9295,25 @@
                 <w:sz w:val="20"/>
                 <w:szCs w:val="20"/>
               </w:rPr>
-              <w:t>Die Sessiondaten werden die Daten enthalten, die einem Spieler nach dem Login gegeben werden, um sich zwischen den verschiedenen Sessions entscheiden zu können. Diese Informationen werden oft abgerufen, und sie beinhalten die Namen der Sessions, die Beschreibungstexte, den Namen des dazugehörigen DMs, und die Anzahl der momentan aktiven Spieler.</w:t>
+              <w:t xml:space="preserve">Die </w:t>
+            </w:r>
+            <w:proofErr w:type="spellStart"/>
+            <w:r>
+              <w:rPr>
+                <w:rFonts w:ascii="Arial" w:hAnsi="Arial" w:cs="Arial"/>
+                <w:sz w:val="20"/>
+                <w:szCs w:val="20"/>
+              </w:rPr>
+              <w:t>Sessiondaten</w:t>
+            </w:r>
+            <w:proofErr w:type="spellEnd"/>
+            <w:r>
+              <w:rPr>
+                <w:rFonts w:ascii="Arial" w:hAnsi="Arial" w:cs="Arial"/>
+                <w:sz w:val="20"/>
+                <w:szCs w:val="20"/>
+              </w:rPr>
+              <w:t xml:space="preserve"> werden die Daten enthalten, die einem Spieler nach dem Login gegeben werden, um sich zwischen den verschiedenen Sessions entscheiden zu können. Diese Informationen werden oft abgerufen, und sie beinhalten die Namen der Sessions, die Beschreibungstexte, den Namen des dazugehörigen DMs, und die Anzahl der momentan aktiven Spieler.</w:t>
             </w:r>
           </w:p>
         </w:tc>
@@ -8640,7 +9325,7 @@
           </w:tcPr>
           <w:p>
             <w:pPr>
-              <w:pStyle w:val="ListParagraph"/>
+              <w:pStyle w:val="Listenabsatz"/>
               <w:ind w:left="0"/>
               <w:rPr>
                 <w:rFonts w:ascii="Arial" w:hAnsi="Arial" w:cs="Arial"/>
@@ -8664,7 +9349,7 @@
           </w:tcPr>
           <w:p>
             <w:pPr>
-              <w:pStyle w:val="ListParagraph"/>
+              <w:pStyle w:val="Listenabsatz"/>
               <w:ind w:left="0"/>
               <w:rPr>
                 <w:rFonts w:ascii="Arial" w:hAnsi="Arial" w:cs="Arial"/>
@@ -8794,7 +9479,7 @@
           </w:tcPr>
           <w:p>
             <w:pPr>
-              <w:pStyle w:val="ListParagraph"/>
+              <w:pStyle w:val="Listenabsatz"/>
               <w:ind w:left="0"/>
               <w:rPr>
                 <w:rFonts w:ascii="Arial" w:hAnsi="Arial" w:cs="Arial"/>
@@ -8818,7 +9503,7 @@
           </w:tcPr>
           <w:p>
             <w:pPr>
-              <w:pStyle w:val="ListParagraph"/>
+              <w:pStyle w:val="Listenabsatz"/>
               <w:ind w:left="0"/>
               <w:rPr>
                 <w:rFonts w:ascii="Arial" w:hAnsi="Arial" w:cs="Arial"/>
@@ -8865,7 +9550,25 @@
                 <w:szCs w:val="20"/>
               </w:rPr>
               <w:br/>
-              <w:t>Die Spieldaten können viele Grafiken und lange Texte enthalten, welche der Dungeon Master für sein Spiel bereitstellt.</w:t>
+              <w:t xml:space="preserve">Die Spieldaten können viele Grafiken und lange Texte enthalten, welche der </w:t>
+            </w:r>
+            <w:proofErr w:type="spellStart"/>
+            <w:r>
+              <w:rPr>
+                <w:rFonts w:ascii="Arial" w:hAnsi="Arial" w:cs="Arial"/>
+                <w:sz w:val="20"/>
+                <w:szCs w:val="20"/>
+              </w:rPr>
+              <w:t>Dungeon</w:t>
+            </w:r>
+            <w:proofErr w:type="spellEnd"/>
+            <w:r>
+              <w:rPr>
+                <w:rFonts w:ascii="Arial" w:hAnsi="Arial" w:cs="Arial"/>
+                <w:sz w:val="20"/>
+                <w:szCs w:val="20"/>
+              </w:rPr>
+              <w:t xml:space="preserve"> Master für sein Spiel bereitstellt.</w:t>
             </w:r>
           </w:p>
         </w:tc>
@@ -8873,10 +9576,10 @@
     </w:tbl>
     <w:p>
       <w:pPr>
-        <w:pStyle w:val="Heading1"/>
+        <w:pStyle w:val="berschrift1"/>
         <w:spacing w:line="276" w:lineRule="auto"/>
       </w:pPr>
-      <w:bookmarkStart w:id="16" w:name="_Toc37949896"/>
+      <w:bookmarkStart w:id="15" w:name="_Toc37949896"/>
       <w:r>
         <w:rPr>
           <w:caps w:val="0"/>
@@ -8892,11 +9595,11 @@
       <w:r>
         <w:t xml:space="preserve"> Produktleistungen</w:t>
       </w:r>
-      <w:bookmarkEnd w:id="16"/>
+      <w:bookmarkEnd w:id="15"/>
     </w:p>
     <w:tbl>
       <w:tblPr>
-        <w:tblStyle w:val="TableWeb3"/>
+        <w:tblStyle w:val="TabelleWeb3"/>
         <w:tblW w:w="0" w:type="auto"/>
         <w:tblLook w:val="04A0" w:firstRow="1" w:lastRow="0" w:firstColumn="1" w:lastColumn="0" w:noHBand="0" w:noVBand="1"/>
       </w:tblPr>
@@ -9041,7 +9744,25 @@
                 <w:sz w:val="20"/>
                 <w:szCs w:val="20"/>
               </w:rPr>
-              <w:t>Die Latenzzeiten die beim Laden von Daten auftauchen, dürfen außer bei starker Serverauslastung 3 Sekunden nicht überschreiten.</w:t>
+              <w:t xml:space="preserve">Die </w:t>
+            </w:r>
+            <w:proofErr w:type="gramStart"/>
+            <w:r>
+              <w:rPr>
+                <w:rFonts w:ascii="Arial" w:hAnsi="Arial" w:cs="Arial"/>
+                <w:sz w:val="20"/>
+                <w:szCs w:val="20"/>
+              </w:rPr>
+              <w:t>Latenzzeiten</w:t>
+            </w:r>
+            <w:proofErr w:type="gramEnd"/>
+            <w:r>
+              <w:rPr>
+                <w:rFonts w:ascii="Arial" w:hAnsi="Arial" w:cs="Arial"/>
+                <w:sz w:val="20"/>
+                <w:szCs w:val="20"/>
+              </w:rPr>
+              <w:t xml:space="preserve"> die beim Laden von Daten auftauchen, dürfen außer bei starker Serverauslastung 3 Sekunden nicht überschreiten.</w:t>
             </w:r>
           </w:p>
         </w:tc>
@@ -9087,7 +9808,25 @@
                 <w:sz w:val="20"/>
                 <w:szCs w:val="20"/>
               </w:rPr>
-              <w:t>Die Website wird für verschiedene Gerate responsive angepasst, jedoch wird für mobile Endgeräte keine spezielle Applikation entwickelt.</w:t>
+              <w:t xml:space="preserve">Die Website wird für verschiedene Gerate </w:t>
+            </w:r>
+            <w:proofErr w:type="spellStart"/>
+            <w:r>
+              <w:rPr>
+                <w:rFonts w:ascii="Arial" w:hAnsi="Arial" w:cs="Arial"/>
+                <w:sz w:val="20"/>
+                <w:szCs w:val="20"/>
+              </w:rPr>
+              <w:t>responsive</w:t>
+            </w:r>
+            <w:proofErr w:type="spellEnd"/>
+            <w:r>
+              <w:rPr>
+                <w:rFonts w:ascii="Arial" w:hAnsi="Arial" w:cs="Arial"/>
+                <w:sz w:val="20"/>
+                <w:szCs w:val="20"/>
+              </w:rPr>
+              <w:t xml:space="preserve"> angepasst, jedoch wird für mobile Endgeräte keine spezielle Applikation entwickelt.</w:t>
             </w:r>
           </w:p>
         </w:tc>
@@ -9133,7 +9872,25 @@
                 <w:sz w:val="20"/>
                 <w:szCs w:val="20"/>
               </w:rPr>
-              <w:t xml:space="preserve">Ein Account wird erst nach der Bestätigung der E-Mail Adresse aktiviert. Sollte ein Nutzer sein Passwort vergessen, kann dieses jederzeit neu gesetzt werden.  </w:t>
+              <w:t xml:space="preserve">Ein Account wird erst nach der Bestätigung der </w:t>
+            </w:r>
+            <w:proofErr w:type="gramStart"/>
+            <w:r>
+              <w:rPr>
+                <w:rFonts w:ascii="Arial" w:hAnsi="Arial" w:cs="Arial"/>
+                <w:sz w:val="20"/>
+                <w:szCs w:val="20"/>
+              </w:rPr>
+              <w:t>E-Mail Adresse</w:t>
+            </w:r>
+            <w:proofErr w:type="gramEnd"/>
+            <w:r>
+              <w:rPr>
+                <w:rFonts w:ascii="Arial" w:hAnsi="Arial" w:cs="Arial"/>
+                <w:sz w:val="20"/>
+                <w:szCs w:val="20"/>
+              </w:rPr>
+              <w:t xml:space="preserve"> aktiviert. Sollte ein Nutzer sein Passwort vergessen, kann dieses jederzeit neu gesetzt werden.  </w:t>
             </w:r>
           </w:p>
         </w:tc>
@@ -9179,7 +9936,25 @@
                 <w:sz w:val="20"/>
                 <w:szCs w:val="20"/>
               </w:rPr>
-              <w:t>Eine Begrenzung der Spieleranzahl pro Session wird vom Dungeon Master festgelegt. Eine globale maximale Grenze für die Anzahl von Spielern in einer Session kann vom Serveradministrator für alle zukünftig erstellten Spiele eingefügt werden.</w:t>
+              <w:t xml:space="preserve">Eine Begrenzung der Spieleranzahl pro Session wird vom </w:t>
+            </w:r>
+            <w:proofErr w:type="spellStart"/>
+            <w:r>
+              <w:rPr>
+                <w:rFonts w:ascii="Arial" w:hAnsi="Arial" w:cs="Arial"/>
+                <w:sz w:val="20"/>
+                <w:szCs w:val="20"/>
+              </w:rPr>
+              <w:t>Dungeon</w:t>
+            </w:r>
+            <w:proofErr w:type="spellEnd"/>
+            <w:r>
+              <w:rPr>
+                <w:rFonts w:ascii="Arial" w:hAnsi="Arial" w:cs="Arial"/>
+                <w:sz w:val="20"/>
+                <w:szCs w:val="20"/>
+              </w:rPr>
+              <w:t xml:space="preserve"> Master festgelegt. Eine globale maximale Grenze für die Anzahl von Spielern in einer Session kann vom Serveradministrator für alle zukünftig erstellten Spiele eingefügt werden.</w:t>
             </w:r>
           </w:p>
         </w:tc>
@@ -9363,7 +10138,25 @@
                 <w:sz w:val="20"/>
                 <w:szCs w:val="20"/>
               </w:rPr>
-              <w:t>Schadensberechnungen oder zufällige Ereignisse können durch Würfel umgesetzt werden, die einen Modifikator wie z.B. +7 erlaubt. Dadurch können diverse Kampf- und Spielereignisse gesteuert werden.</w:t>
+              <w:t xml:space="preserve">Schadensberechnungen oder zufällige Ereignisse können durch Würfel umgesetzt werden, die einen </w:t>
+            </w:r>
+            <w:proofErr w:type="spellStart"/>
+            <w:r>
+              <w:rPr>
+                <w:rFonts w:ascii="Arial" w:hAnsi="Arial" w:cs="Arial"/>
+                <w:sz w:val="20"/>
+                <w:szCs w:val="20"/>
+              </w:rPr>
+              <w:t>Modifikator</w:t>
+            </w:r>
+            <w:proofErr w:type="spellEnd"/>
+            <w:r>
+              <w:rPr>
+                <w:rFonts w:ascii="Arial" w:hAnsi="Arial" w:cs="Arial"/>
+                <w:sz w:val="20"/>
+                <w:szCs w:val="20"/>
+              </w:rPr>
+              <w:t xml:space="preserve"> wie z.B. +7 erlaubt. Dadurch können diverse Kampf- und Spielereignisse gesteuert werden.</w:t>
             </w:r>
           </w:p>
         </w:tc>
@@ -9371,10 +10164,10 @@
     </w:tbl>
     <w:p>
       <w:pPr>
-        <w:pStyle w:val="Heading1"/>
+        <w:pStyle w:val="berschrift1"/>
         <w:spacing w:line="276" w:lineRule="auto"/>
       </w:pPr>
-      <w:bookmarkStart w:id="17" w:name="_Toc37949897"/>
+      <w:bookmarkStart w:id="16" w:name="_Toc37949897"/>
       <w:r>
         <w:rPr>
           <w:caps w:val="0"/>
@@ -9390,11 +10183,11 @@
       <w:r>
         <w:t xml:space="preserve"> Qualitätsanforderungen</w:t>
       </w:r>
-      <w:bookmarkEnd w:id="17"/>
+      <w:bookmarkEnd w:id="16"/>
     </w:p>
     <w:tbl>
       <w:tblPr>
-        <w:tblStyle w:val="TableWeb3"/>
+        <w:tblStyle w:val="TabelleWeb3"/>
         <w:tblW w:w="0" w:type="auto"/>
         <w:tblLook w:val="04A0" w:firstRow="1" w:lastRow="0" w:firstColumn="1" w:lastColumn="0" w:noHBand="0" w:noVBand="1"/>
       </w:tblPr>
@@ -10093,10 +10886,10 @@
     </w:p>
     <w:p>
       <w:pPr>
-        <w:pStyle w:val="Heading1"/>
+        <w:pStyle w:val="berschrift1"/>
         <w:spacing w:line="276" w:lineRule="auto"/>
       </w:pPr>
-      <w:bookmarkStart w:id="18" w:name="_Toc37949898"/>
+      <w:bookmarkStart w:id="17" w:name="_Toc37949898"/>
       <w:r>
         <w:rPr>
           <w:caps w:val="0"/>
@@ -10112,7 +10905,7 @@
       <w:r>
         <w:t xml:space="preserve"> Benutzungsschnittstelle</w:t>
       </w:r>
-      <w:bookmarkEnd w:id="18"/>
+      <w:bookmarkEnd w:id="17"/>
     </w:p>
     <w:p>
       <w:pPr>
@@ -10134,7 +10927,7 @@
     </w:p>
     <w:tbl>
       <w:tblPr>
-        <w:tblStyle w:val="TableWeb3"/>
+        <w:tblStyle w:val="TabelleWeb3"/>
         <w:tblW w:w="0" w:type="auto"/>
         <w:tblLook w:val="04A0" w:firstRow="1" w:lastRow="0" w:firstColumn="1" w:lastColumn="0" w:noHBand="0" w:noVBand="1"/>
       </w:tblPr>
@@ -10370,7 +11163,25 @@
                 <w:sz w:val="20"/>
                 <w:szCs w:val="20"/>
               </w:rPr>
-              <w:t>Nachdem ein neuer Charakter erstellt oder ein alter Charakter geladen wurde, gelangt der Spieler auf die Seite, in der das Spiel ausgeführt wird. Hier steht ihm ein Nachrichtenfenster zur Verfügung, eine Kommandozeile, und eine Anzeige von sowohl dem Namen der Session, als auch der aktiven Spieler. Falls das Wunschkriterium der Karte erreicht wird, erhält der Spieler hier außerdem eine Übersicht und die jeweiligen Verknüpfungen zwischen den bereits entdeckten Räumen.</w:t>
+              <w:t xml:space="preserve">Nachdem ein neuer Charakter erstellt oder ein alter Charakter geladen wurde, gelangt der Spieler auf die Seite, in der das Spiel ausgeführt wird. Hier steht ihm ein Nachrichtenfenster zur Verfügung, eine Kommandozeile, und eine Anzeige von sowohl dem Namen der </w:t>
+            </w:r>
+            <w:proofErr w:type="gramStart"/>
+            <w:r>
+              <w:rPr>
+                <w:rFonts w:ascii="Arial" w:hAnsi="Arial" w:cs="Arial"/>
+                <w:sz w:val="20"/>
+                <w:szCs w:val="20"/>
+              </w:rPr>
+              <w:t>Session,</w:t>
+            </w:r>
+            <w:proofErr w:type="gramEnd"/>
+            <w:r>
+              <w:rPr>
+                <w:rFonts w:ascii="Arial" w:hAnsi="Arial" w:cs="Arial"/>
+                <w:sz w:val="20"/>
+                <w:szCs w:val="20"/>
+              </w:rPr>
+              <w:t xml:space="preserve"> als auch der aktiven Spieler. Falls das Wunschkriterium der Karte erreicht wird, erhält der Spieler hier außerdem eine Übersicht und die jeweiligen Verknüpfungen zwischen den bereits entdeckten Räumen.</w:t>
             </w:r>
           </w:p>
         </w:tc>
@@ -10378,10 +11189,10 @@
     </w:tbl>
     <w:p>
       <w:pPr>
-        <w:pStyle w:val="Heading1"/>
+        <w:pStyle w:val="berschrift1"/>
         <w:spacing w:line="276" w:lineRule="auto"/>
       </w:pPr>
-      <w:bookmarkStart w:id="19" w:name="_Toc37949899"/>
+      <w:bookmarkStart w:id="18" w:name="_Toc37949899"/>
       <w:r>
         <w:rPr>
           <w:caps w:val="0"/>
@@ -10398,11 +11209,11 @@
       <w:r>
         <w:t xml:space="preserve"> Nichtfunktionale Anforderungen</w:t>
       </w:r>
-      <w:bookmarkEnd w:id="19"/>
+      <w:bookmarkEnd w:id="18"/>
     </w:p>
     <w:p>
       <w:pPr>
-        <w:pStyle w:val="ListParagraph"/>
+        <w:pStyle w:val="Listenabsatz"/>
         <w:numPr>
           <w:ilvl w:val="0"/>
           <w:numId w:val="6"/>
@@ -10427,7 +11238,7 @@
     </w:p>
     <w:p>
       <w:pPr>
-        <w:pStyle w:val="ListParagraph"/>
+        <w:pStyle w:val="Listenabsatz"/>
         <w:numPr>
           <w:ilvl w:val="0"/>
           <w:numId w:val="6"/>
@@ -10452,7 +11263,7 @@
     </w:p>
     <w:p>
       <w:pPr>
-        <w:pStyle w:val="ListParagraph"/>
+        <w:pStyle w:val="Listenabsatz"/>
         <w:numPr>
           <w:ilvl w:val="0"/>
           <w:numId w:val="6"/>
@@ -10477,7 +11288,7 @@
     </w:p>
     <w:p>
       <w:pPr>
-        <w:pStyle w:val="ListParagraph"/>
+        <w:pStyle w:val="Listenabsatz"/>
         <w:numPr>
           <w:ilvl w:val="0"/>
           <w:numId w:val="6"/>
@@ -10511,7 +11322,7 @@
     </w:p>
     <w:p>
       <w:pPr>
-        <w:pStyle w:val="ListParagraph"/>
+        <w:pStyle w:val="Listenabsatz"/>
         <w:numPr>
           <w:ilvl w:val="0"/>
           <w:numId w:val="6"/>
@@ -10536,7 +11347,7 @@
     </w:p>
     <w:p>
       <w:pPr>
-        <w:pStyle w:val="ListParagraph"/>
+        <w:pStyle w:val="Listenabsatz"/>
         <w:numPr>
           <w:ilvl w:val="1"/>
           <w:numId w:val="6"/>
@@ -10561,7 +11372,7 @@
     </w:p>
     <w:p>
       <w:pPr>
-        <w:pStyle w:val="ListParagraph"/>
+        <w:pStyle w:val="Listenabsatz"/>
         <w:numPr>
           <w:ilvl w:val="1"/>
           <w:numId w:val="6"/>
@@ -10586,7 +11397,7 @@
     </w:p>
     <w:p>
       <w:pPr>
-        <w:pStyle w:val="ListParagraph"/>
+        <w:pStyle w:val="Listenabsatz"/>
         <w:numPr>
           <w:ilvl w:val="1"/>
           <w:numId w:val="6"/>
@@ -10632,7 +11443,7 @@
     </w:p>
     <w:p>
       <w:pPr>
-        <w:pStyle w:val="ListParagraph"/>
+        <w:pStyle w:val="Listenabsatz"/>
         <w:numPr>
           <w:ilvl w:val="0"/>
           <w:numId w:val="6"/>
@@ -10676,10 +11487,10 @@
     </w:p>
     <w:p>
       <w:pPr>
-        <w:pStyle w:val="Heading1"/>
+        <w:pStyle w:val="berschrift1"/>
         <w:spacing w:line="276" w:lineRule="auto"/>
       </w:pPr>
-      <w:bookmarkStart w:id="20" w:name="_Toc37949900"/>
+      <w:bookmarkStart w:id="19" w:name="_Toc37949900"/>
       <w:r>
         <w:rPr>
           <w:caps w:val="0"/>
@@ -10700,48 +11511,48 @@
       </w:r>
       <w:r>
         <w:t xml:space="preserve"> Technische Produktumgebung</w:t>
+      </w:r>
+      <w:bookmarkEnd w:id="19"/>
+    </w:p>
+    <w:p>
+      <w:pPr>
+        <w:spacing w:line="276" w:lineRule="auto"/>
+        <w:rPr>
+          <w:rFonts w:ascii="Arial" w:hAnsi="Arial" w:cs="Arial"/>
+          <w:sz w:val="20"/>
+          <w:szCs w:val="20"/>
+        </w:rPr>
+      </w:pPr>
+      <w:r>
+        <w:rPr>
+          <w:rFonts w:ascii="Arial" w:hAnsi="Arial" w:cs="Arial"/>
+          <w:sz w:val="20"/>
+          <w:szCs w:val="20"/>
+        </w:rPr>
+        <w:t>Nachfolgend werden die Anforderungen an die technische Produktumgebung aufgezählt. Bezüglich der Soft- und Hardware- Anforderungen wird zwischen dem Client und dem Server unterschieden, da die Anforderungen sich unterscheiden.</w:t>
+      </w:r>
+    </w:p>
+    <w:p>
+      <w:pPr>
+        <w:spacing w:line="276" w:lineRule="auto"/>
+        <w:rPr>
+          <w:rFonts w:ascii="Arial" w:hAnsi="Arial" w:cs="Arial"/>
+          <w:sz w:val="22"/>
+          <w:szCs w:val="22"/>
+        </w:rPr>
+      </w:pPr>
+      <w:bookmarkStart w:id="20" w:name="_Toc37949901"/>
+      <w:r>
+        <w:rPr>
+          <w:rStyle w:val="berschrift2Zchn"/>
+        </w:rPr>
+        <w:t>10a. Software</w:t>
       </w:r>
       <w:bookmarkEnd w:id="20"/>
     </w:p>
     <w:p>
       <w:pPr>
-        <w:spacing w:line="276" w:lineRule="auto"/>
-        <w:rPr>
-          <w:rFonts w:ascii="Arial" w:hAnsi="Arial" w:cs="Arial"/>
-          <w:sz w:val="20"/>
-          <w:szCs w:val="20"/>
-        </w:rPr>
-      </w:pPr>
-      <w:r>
-        <w:rPr>
-          <w:rFonts w:ascii="Arial" w:hAnsi="Arial" w:cs="Arial"/>
-          <w:sz w:val="20"/>
-          <w:szCs w:val="20"/>
-        </w:rPr>
-        <w:t>Nachfolgend werden die Anforderungen an die technische Produktumgebung aufgezählt. Bezüglich der Soft- und Hardware- Anforderungen wird zwischen dem Client und dem Server unterschieden, da die Anforderungen sich unterscheiden.</w:t>
-      </w:r>
-    </w:p>
-    <w:p>
-      <w:pPr>
-        <w:spacing w:line="276" w:lineRule="auto"/>
-        <w:rPr>
-          <w:rFonts w:ascii="Arial" w:hAnsi="Arial" w:cs="Arial"/>
-          <w:sz w:val="22"/>
-          <w:szCs w:val="22"/>
-        </w:rPr>
-      </w:pPr>
-      <w:bookmarkStart w:id="21" w:name="_Toc37949901"/>
-      <w:r>
-        <w:rPr>
-          <w:rStyle w:val="Heading2Char"/>
-        </w:rPr>
-        <w:t>10a. Software</w:t>
-      </w:r>
-      <w:bookmarkEnd w:id="21"/>
-    </w:p>
-    <w:p>
-      <w:pPr>
-        <w:pStyle w:val="ListParagraph"/>
+        <w:pStyle w:val="Listenabsatz"/>
         <w:numPr>
           <w:ilvl w:val="0"/>
           <w:numId w:val="6"/>
@@ -10768,7 +11579,7 @@
     </w:p>
     <w:p>
       <w:pPr>
-        <w:pStyle w:val="ListParagraph"/>
+        <w:pStyle w:val="Listenabsatz"/>
         <w:numPr>
           <w:ilvl w:val="1"/>
           <w:numId w:val="6"/>
@@ -10796,10 +11607,28 @@
         </w:rPr>
         <w:t xml:space="preserve"> mit HTML 5</w:t>
       </w:r>
+      <w:r>
+        <w:rPr>
+          <w:rFonts w:ascii="Arial" w:hAnsi="Arial" w:cs="Arial"/>
+          <w:sz w:val="20"/>
+          <w:szCs w:val="20"/>
+        </w:rPr>
+        <w:t xml:space="preserve"> und mit </w:t>
+      </w:r>
+      <w:proofErr w:type="spellStart"/>
+      <w:r>
+        <w:rPr>
+          <w:rFonts w:ascii="Arial" w:hAnsi="Arial" w:cs="Arial"/>
+          <w:sz w:val="20"/>
+          <w:szCs w:val="20"/>
+        </w:rPr>
+        <w:t>Javascript</w:t>
+      </w:r>
+      <w:proofErr w:type="spellEnd"/>
     </w:p>
     <w:p>
       <w:pPr>
-        <w:pStyle w:val="ListParagraph"/>
+        <w:pStyle w:val="Listenabsatz"/>
         <w:numPr>
           <w:ilvl w:val="0"/>
           <w:numId w:val="6"/>
@@ -10826,7 +11655,7 @@
     </w:p>
     <w:p>
       <w:pPr>
-        <w:pStyle w:val="ListParagraph"/>
+        <w:pStyle w:val="Listenabsatz"/>
         <w:numPr>
           <w:ilvl w:val="1"/>
           <w:numId w:val="6"/>
@@ -10844,12 +11673,30 @@
           <w:sz w:val="20"/>
           <w:szCs w:val="20"/>
         </w:rPr>
-        <w:t>Apache HTTP-Server oder nginx Webserver</w:t>
+        <w:t xml:space="preserve">Apache HTTP-Server oder </w:t>
+      </w:r>
+      <w:proofErr w:type="spellStart"/>
+      <w:r>
+        <w:rPr>
+          <w:rFonts w:ascii="Arial" w:hAnsi="Arial" w:cs="Arial"/>
+          <w:sz w:val="20"/>
+          <w:szCs w:val="20"/>
+        </w:rPr>
+        <w:t>nginx</w:t>
+      </w:r>
+      <w:proofErr w:type="spellEnd"/>
+      <w:r>
+        <w:rPr>
+          <w:rFonts w:ascii="Arial" w:hAnsi="Arial" w:cs="Arial"/>
+          <w:sz w:val="20"/>
+          <w:szCs w:val="20"/>
+        </w:rPr>
+        <w:t xml:space="preserve"> Webserver</w:t>
       </w:r>
     </w:p>
     <w:p>
       <w:pPr>
-        <w:pStyle w:val="ListParagraph"/>
+        <w:pStyle w:val="Listenabsatz"/>
         <w:numPr>
           <w:ilvl w:val="1"/>
           <w:numId w:val="6"/>
@@ -10867,12 +11714,22 @@
           <w:sz w:val="20"/>
           <w:szCs w:val="20"/>
         </w:rPr>
-        <w:t>Datenbank: mongoDB</w:t>
-      </w:r>
+        <w:t xml:space="preserve">Datenbank: </w:t>
+      </w:r>
+      <w:proofErr w:type="spellStart"/>
+      <w:r>
+        <w:rPr>
+          <w:rFonts w:ascii="Arial" w:hAnsi="Arial" w:cs="Arial"/>
+          <w:sz w:val="20"/>
+          <w:szCs w:val="20"/>
+        </w:rPr>
+        <w:t>mongoDB</w:t>
+      </w:r>
+      <w:proofErr w:type="spellEnd"/>
     </w:p>
     <w:p>
       <w:pPr>
-        <w:pStyle w:val="ListParagraph"/>
+        <w:pStyle w:val="Listenabsatz"/>
         <w:numPr>
           <w:ilvl w:val="1"/>
           <w:numId w:val="6"/>
@@ -10895,7 +11752,7 @@
     </w:p>
     <w:p>
       <w:pPr>
-        <w:pStyle w:val="ListParagraph"/>
+        <w:pStyle w:val="Listenabsatz"/>
         <w:numPr>
           <w:ilvl w:val="1"/>
           <w:numId w:val="6"/>
@@ -10913,12 +11770,22 @@
           <w:sz w:val="20"/>
           <w:szCs w:val="20"/>
         </w:rPr>
-        <w:t>Apache Tomcat</w:t>
-      </w:r>
+        <w:t xml:space="preserve">Apache </w:t>
+      </w:r>
+      <w:proofErr w:type="spellStart"/>
+      <w:r>
+        <w:rPr>
+          <w:rFonts w:ascii="Arial" w:hAnsi="Arial" w:cs="Arial"/>
+          <w:sz w:val="20"/>
+          <w:szCs w:val="20"/>
+        </w:rPr>
+        <w:t>Tomcat</w:t>
+      </w:r>
+      <w:proofErr w:type="spellEnd"/>
     </w:p>
     <w:p>
       <w:pPr>
-        <w:pStyle w:val="ListParagraph"/>
+        <w:pStyle w:val="Listenabsatz"/>
         <w:numPr>
           <w:ilvl w:val="1"/>
           <w:numId w:val="6"/>
@@ -10948,18 +11815,18 @@
           <w:szCs w:val="22"/>
         </w:rPr>
       </w:pPr>
-      <w:bookmarkStart w:id="22" w:name="_Toc37949902"/>
-      <w:r>
-        <w:rPr>
-          <w:rStyle w:val="Heading2Char"/>
+      <w:bookmarkStart w:id="21" w:name="_Toc37949902"/>
+      <w:r>
+        <w:rPr>
+          <w:rStyle w:val="berschrift2Zchn"/>
         </w:rPr>
         <w:t>10b. Hardware</w:t>
       </w:r>
-      <w:bookmarkEnd w:id="22"/>
+      <w:bookmarkEnd w:id="21"/>
     </w:p>
     <w:p>
       <w:pPr>
-        <w:pStyle w:val="ListParagraph"/>
+        <w:pStyle w:val="Listenabsatz"/>
         <w:numPr>
           <w:ilvl w:val="0"/>
           <w:numId w:val="6"/>
@@ -10987,7 +11854,7 @@
     </w:p>
     <w:p>
       <w:pPr>
-        <w:pStyle w:val="ListParagraph"/>
+        <w:pStyle w:val="Listenabsatz"/>
         <w:numPr>
           <w:ilvl w:val="1"/>
           <w:numId w:val="6"/>
@@ -11010,7 +11877,7 @@
     </w:p>
     <w:p>
       <w:pPr>
-        <w:pStyle w:val="ListParagraph"/>
+        <w:pStyle w:val="Listenabsatz"/>
         <w:numPr>
           <w:ilvl w:val="0"/>
           <w:numId w:val="6"/>
@@ -11037,7 +11904,7 @@
     </w:p>
     <w:p>
       <w:pPr>
-        <w:pStyle w:val="ListParagraph"/>
+        <w:pStyle w:val="Listenabsatz"/>
         <w:numPr>
           <w:ilvl w:val="1"/>
           <w:numId w:val="6"/>
@@ -11060,7 +11927,7 @@
     </w:p>
     <w:p>
       <w:pPr>
-        <w:pStyle w:val="ListParagraph"/>
+        <w:pStyle w:val="Listenabsatz"/>
         <w:numPr>
           <w:ilvl w:val="1"/>
           <w:numId w:val="6"/>
@@ -11083,7 +11950,7 @@
     </w:p>
     <w:p>
       <w:pPr>
-        <w:pStyle w:val="ListParagraph"/>
+        <w:pStyle w:val="Listenabsatz"/>
         <w:numPr>
           <w:ilvl w:val="1"/>
           <w:numId w:val="6"/>
@@ -11113,18 +11980,18 @@
           <w:szCs w:val="22"/>
         </w:rPr>
       </w:pPr>
-      <w:bookmarkStart w:id="23" w:name="_Toc37949903"/>
-      <w:r>
-        <w:rPr>
-          <w:rStyle w:val="Heading2Char"/>
+      <w:bookmarkStart w:id="22" w:name="_Toc37949903"/>
+      <w:r>
+        <w:rPr>
+          <w:rStyle w:val="berschrift2Zchn"/>
         </w:rPr>
         <w:t>10c. Orgware</w:t>
       </w:r>
-      <w:bookmarkEnd w:id="23"/>
+      <w:bookmarkEnd w:id="22"/>
     </w:p>
     <w:p>
       <w:pPr>
-        <w:pStyle w:val="ListParagraph"/>
+        <w:pStyle w:val="Listenabsatz"/>
         <w:numPr>
           <w:ilvl w:val="0"/>
           <w:numId w:val="6"/>
@@ -11147,7 +12014,7 @@
     </w:p>
     <w:p>
       <w:pPr>
-        <w:pStyle w:val="ListParagraph"/>
+        <w:pStyle w:val="Listenabsatz"/>
         <w:numPr>
           <w:ilvl w:val="0"/>
           <w:numId w:val="6"/>
@@ -11177,14 +12044,14 @@
           <w:szCs w:val="22"/>
         </w:rPr>
       </w:pPr>
-      <w:bookmarkStart w:id="24" w:name="_Toc37949904"/>
-      <w:r>
-        <w:rPr>
-          <w:rStyle w:val="Heading2Char"/>
+      <w:bookmarkStart w:id="23" w:name="_Toc37949904"/>
+      <w:r>
+        <w:rPr>
+          <w:rStyle w:val="berschrift2Zchn"/>
         </w:rPr>
         <w:t>10d. Produkt-Schnittstellen</w:t>
       </w:r>
-      <w:bookmarkEnd w:id="24"/>
+      <w:bookmarkEnd w:id="23"/>
     </w:p>
     <w:p>
       <w:pPr>
@@ -11223,10 +12090,10 @@
     </w:p>
     <w:p>
       <w:pPr>
-        <w:pStyle w:val="Heading1"/>
+        <w:pStyle w:val="berschrift1"/>
         <w:spacing w:line="276" w:lineRule="auto"/>
       </w:pPr>
-      <w:bookmarkStart w:id="25" w:name="_Toc37949905"/>
+      <w:bookmarkStart w:id="24" w:name="_Toc37949905"/>
       <w:r>
         <w:rPr>
           <w:caps w:val="0"/>
@@ -11247,6 +12114,53 @@
       </w:r>
       <w:r>
         <w:t xml:space="preserve"> Spezielle Anforderungen an die Entwicklungsumgebung</w:t>
+      </w:r>
+      <w:bookmarkEnd w:id="24"/>
+    </w:p>
+    <w:p>
+      <w:pPr>
+        <w:spacing w:line="276" w:lineRule="auto"/>
+        <w:rPr>
+          <w:rFonts w:ascii="Arial" w:hAnsi="Arial" w:cs="Arial"/>
+          <w:sz w:val="20"/>
+          <w:szCs w:val="20"/>
+        </w:rPr>
+      </w:pPr>
+      <w:r>
+        <w:rPr>
+          <w:rFonts w:ascii="Arial" w:hAnsi="Arial" w:cs="Arial"/>
+          <w:sz w:val="20"/>
+          <w:szCs w:val="20"/>
+        </w:rPr>
+        <w:t>Keine</w:t>
+      </w:r>
+    </w:p>
+    <w:p>
+      <w:pPr>
+        <w:pStyle w:val="berschrift1"/>
+        <w:spacing w:line="276" w:lineRule="auto"/>
+      </w:pPr>
+      <w:bookmarkStart w:id="25" w:name="_Toc37949906"/>
+      <w:r>
+        <w:rPr>
+          <w:caps w:val="0"/>
+        </w:rPr>
+        <w:t>1</w:t>
+      </w:r>
+      <w:r>
+        <w:rPr>
+          <w:caps w:val="0"/>
+        </w:rPr>
+        <w:t>2</w:t>
+      </w:r>
+      <w:r>
+        <w:rPr>
+          <w:caps w:val="0"/>
+        </w:rPr>
+        <w:t>.</w:t>
+      </w:r>
+      <w:r>
+        <w:t xml:space="preserve"> Gliederung in Teilprodukte</w:t>
       </w:r>
       <w:bookmarkEnd w:id="25"/>
     </w:p>
@@ -11265,15 +12179,33 @@
           <w:sz w:val="20"/>
           <w:szCs w:val="20"/>
         </w:rPr>
-        <w:t>Keine</w:t>
+        <w:t xml:space="preserve">Das Front- und Backend unseres Produkts sind vollständig voneinander unabhängig, und werden durch eine </w:t>
+      </w:r>
+      <w:proofErr w:type="spellStart"/>
+      <w:r>
+        <w:rPr>
+          <w:rFonts w:ascii="Arial" w:hAnsi="Arial" w:cs="Arial"/>
+          <w:sz w:val="20"/>
+          <w:szCs w:val="20"/>
+        </w:rPr>
+        <w:t>ReST</w:t>
+      </w:r>
+      <w:proofErr w:type="spellEnd"/>
+      <w:r>
+        <w:rPr>
+          <w:rFonts w:ascii="Arial" w:hAnsi="Arial" w:cs="Arial"/>
+          <w:sz w:val="20"/>
+          <w:szCs w:val="20"/>
+        </w:rPr>
+        <w:t xml:space="preserve"> Schnittstelle verbunden. </w:t>
       </w:r>
     </w:p>
     <w:p>
       <w:pPr>
-        <w:pStyle w:val="Heading1"/>
+        <w:pStyle w:val="berschrift1"/>
         <w:spacing w:line="276" w:lineRule="auto"/>
       </w:pPr>
-      <w:bookmarkStart w:id="26" w:name="_Toc37949906"/>
+      <w:bookmarkStart w:id="26" w:name="_Toc37949907"/>
       <w:r>
         <w:rPr>
           <w:caps w:val="0"/>
@@ -11284,7 +12216,7 @@
         <w:rPr>
           <w:caps w:val="0"/>
         </w:rPr>
-        <w:t>2</w:t>
+        <w:t>3</w:t>
       </w:r>
       <w:r>
         <w:rPr>
@@ -11293,7 +12225,7 @@
         <w:t>.</w:t>
       </w:r>
       <w:r>
-        <w:t xml:space="preserve"> Gliederung in Teilprodukte</w:t>
+        <w:t xml:space="preserve"> Ergänzungen</w:t>
       </w:r>
       <w:bookmarkEnd w:id="26"/>
     </w:p>
@@ -11312,54 +12244,25 @@
           <w:sz w:val="20"/>
           <w:szCs w:val="20"/>
         </w:rPr>
-        <w:t xml:space="preserve">Das Front- und Backend unseres Produkts sind vollständig voneinander unabhängig, und werden durch eine ReST Schnittstelle verbunden. </w:t>
-      </w:r>
-    </w:p>
-    <w:p>
-      <w:pPr>
-        <w:pStyle w:val="Heading1"/>
-        <w:spacing w:line="276" w:lineRule="auto"/>
-      </w:pPr>
-      <w:bookmarkStart w:id="27" w:name="_Toc37949907"/>
-      <w:r>
-        <w:rPr>
-          <w:caps w:val="0"/>
-        </w:rPr>
-        <w:t>1</w:t>
-      </w:r>
-      <w:r>
-        <w:rPr>
-          <w:caps w:val="0"/>
-        </w:rPr>
-        <w:t>3</w:t>
-      </w:r>
-      <w:r>
-        <w:rPr>
-          <w:caps w:val="0"/>
-        </w:rPr>
-        <w:t>.</w:t>
-      </w:r>
-      <w:r>
-        <w:t xml:space="preserve"> Ergänzungen</w:t>
-      </w:r>
-      <w:bookmarkEnd w:id="27"/>
-    </w:p>
-    <w:p>
-      <w:pPr>
-        <w:spacing w:line="276" w:lineRule="auto"/>
-        <w:rPr>
-          <w:rFonts w:ascii="Arial" w:hAnsi="Arial" w:cs="Arial"/>
-          <w:sz w:val="20"/>
-          <w:szCs w:val="20"/>
-        </w:rPr>
-      </w:pPr>
-      <w:r>
-        <w:rPr>
-          <w:rFonts w:ascii="Arial" w:hAnsi="Arial" w:cs="Arial"/>
-          <w:sz w:val="20"/>
-          <w:szCs w:val="20"/>
-        </w:rPr>
-        <w:t>Aufgrund der üblichen Arbeitszeiten muss damit gerechnet werden, dass die Serverbelastung am späten Nachmittag bis Nachts ein höheres Maß annehmen wird. Zudem kann es aufgrund stärkerer Nutzung der vorhandenen Internetkapazitäten in bestimmten Gebieten zu</w:t>
+        <w:t xml:space="preserve">Aufgrund der üblichen Arbeitszeiten muss damit gerechnet werden, dass die Serverbelastung am späten Nachmittag bis </w:t>
+      </w:r>
+      <w:proofErr w:type="gramStart"/>
+      <w:r>
+        <w:rPr>
+          <w:rFonts w:ascii="Arial" w:hAnsi="Arial" w:cs="Arial"/>
+          <w:sz w:val="20"/>
+          <w:szCs w:val="20"/>
+        </w:rPr>
+        <w:t>Nachts</w:t>
+      </w:r>
+      <w:proofErr w:type="gramEnd"/>
+      <w:r>
+        <w:rPr>
+          <w:rFonts w:ascii="Arial" w:hAnsi="Arial" w:cs="Arial"/>
+          <w:sz w:val="20"/>
+          <w:szCs w:val="20"/>
+        </w:rPr>
+        <w:t xml:space="preserve"> ein höheres Maß annehmen wird. Zudem kann es aufgrund stärkerer Nutzung der vorhandenen Internetkapazitäten in bestimmten Gebieten zu</w:t>
       </w:r>
       <w:r>
         <w:rPr>
@@ -11421,7 +12324,7 @@
   <w:sdt>
     <w:sdtPr>
       <w:rPr>
-        <w:rStyle w:val="PageNumber"/>
+        <w:rStyle w:val="Seitenzahl"/>
       </w:rPr>
       <w:id w:val="287254029"/>
       <w:docPartObj>
@@ -11431,33 +12334,33 @@
     </w:sdtPr>
     <w:sdtEndPr>
       <w:rPr>
-        <w:rStyle w:val="PageNumber"/>
+        <w:rStyle w:val="Seitenzahl"/>
       </w:rPr>
     </w:sdtEndPr>
     <w:sdtContent>
       <w:p>
         <w:pPr>
-          <w:pStyle w:val="Footer"/>
+          <w:pStyle w:val="Fuzeile"/>
           <w:framePr w:wrap="none" w:vAnchor="text" w:hAnchor="margin" w:xAlign="right" w:y="1"/>
           <w:rPr>
-            <w:rStyle w:val="PageNumber"/>
+            <w:rStyle w:val="Seitenzahl"/>
           </w:rPr>
         </w:pPr>
         <w:r>
           <w:rPr>
-            <w:rStyle w:val="PageNumber"/>
+            <w:rStyle w:val="Seitenzahl"/>
           </w:rPr>
           <w:fldChar w:fldCharType="begin"/>
         </w:r>
         <w:r>
           <w:rPr>
-            <w:rStyle w:val="PageNumber"/>
+            <w:rStyle w:val="Seitenzahl"/>
           </w:rPr>
           <w:instrText xml:space="preserve"> PAGE </w:instrText>
         </w:r>
         <w:r>
           <w:rPr>
-            <w:rStyle w:val="PageNumber"/>
+            <w:rStyle w:val="Seitenzahl"/>
           </w:rPr>
           <w:fldChar w:fldCharType="end"/>
         </w:r>
@@ -11466,7 +12369,7 @@
   </w:sdt>
   <w:p>
     <w:pPr>
-      <w:pStyle w:val="Footer"/>
+      <w:pStyle w:val="Fuzeile"/>
       <w:ind w:right="360"/>
     </w:pPr>
   </w:p>
@@ -11478,7 +12381,7 @@
   <w:sdt>
     <w:sdtPr>
       <w:rPr>
-        <w:rStyle w:val="PageNumber"/>
+        <w:rStyle w:val="Seitenzahl"/>
       </w:rPr>
       <w:id w:val="177709096"/>
       <w:docPartObj>
@@ -11488,46 +12391,46 @@
     </w:sdtPr>
     <w:sdtEndPr>
       <w:rPr>
-        <w:rStyle w:val="PageNumber"/>
+        <w:rStyle w:val="Seitenzahl"/>
       </w:rPr>
     </w:sdtEndPr>
     <w:sdtContent>
       <w:p>
         <w:pPr>
-          <w:pStyle w:val="Footer"/>
+          <w:pStyle w:val="Fuzeile"/>
           <w:framePr w:wrap="none" w:vAnchor="text" w:hAnchor="margin" w:xAlign="right" w:y="1"/>
           <w:rPr>
-            <w:rStyle w:val="PageNumber"/>
+            <w:rStyle w:val="Seitenzahl"/>
           </w:rPr>
         </w:pPr>
         <w:r>
           <w:rPr>
-            <w:rStyle w:val="PageNumber"/>
+            <w:rStyle w:val="Seitenzahl"/>
           </w:rPr>
           <w:fldChar w:fldCharType="begin"/>
         </w:r>
         <w:r>
           <w:rPr>
-            <w:rStyle w:val="PageNumber"/>
+            <w:rStyle w:val="Seitenzahl"/>
           </w:rPr>
           <w:instrText xml:space="preserve"> PAGE </w:instrText>
         </w:r>
         <w:r>
           <w:rPr>
-            <w:rStyle w:val="PageNumber"/>
+            <w:rStyle w:val="Seitenzahl"/>
           </w:rPr>
           <w:fldChar w:fldCharType="separate"/>
         </w:r>
         <w:r>
           <w:rPr>
-            <w:rStyle w:val="PageNumber"/>
+            <w:rStyle w:val="Seitenzahl"/>
             <w:noProof/>
           </w:rPr>
           <w:t>1</w:t>
         </w:r>
         <w:r>
           <w:rPr>
-            <w:rStyle w:val="PageNumber"/>
+            <w:rStyle w:val="Seitenzahl"/>
           </w:rPr>
           <w:fldChar w:fldCharType="end"/>
         </w:r>
@@ -11536,7 +12439,7 @@
   </w:sdt>
   <w:p>
     <w:pPr>
-      <w:pStyle w:val="Footer"/>
+      <w:pStyle w:val="Fuzeile"/>
       <w:ind w:right="360"/>
     </w:pPr>
     <w:r>
@@ -11575,7 +12478,7 @@
 <w:hdr xmlns:wpc="http://schemas.microsoft.com/office/word/2010/wordprocessingCanvas" xmlns:cx="http://schemas.microsoft.com/office/drawing/2014/chartex" xmlns:cx1="http://schemas.microsoft.com/office/drawing/2015/9/8/chartex" xmlns:cx2="http://schemas.microsoft.com/office/drawing/2015/10/21/chartex" xmlns:cx3="http://schemas.microsoft.com/office/drawing/2016/5/9/chartex" xmlns:cx4="http://schemas.microsoft.com/office/drawing/2016/5/10/chartex" xmlns:cx5="http://schemas.microsoft.com/office/drawing/2016/5/11/chartex" xmlns:cx6="http://schemas.microsoft.com/office/drawing/2016/5/12/chartex" xmlns:cx7="http://schemas.microsoft.com/office/drawing/2016/5/13/chartex" xmlns:cx8="http://schemas.microsoft.com/office/drawing/2016/5/14/chartex" xmlns:mc="http://schemas.openxmlformats.org/markup-compatibility/2006" xmlns:aink="http://schemas.microsoft.com/office/drawing/2016/ink" xmlns:am3d="http://schemas.microsoft.com/office/drawing/2017/model3d" xmlns:o="urn:schemas-microsoft-com:office:office" xmlns:r="http://schemas.openxmlformats.org/officeDocument/2006/relationships" xmlns:m="http://schemas.openxmlformats.org/officeDocument/2006/math" xmlns:v="urn:schemas-microsoft-com:vml" xmlns:wp14="http://schemas.microsoft.com/office/word/2010/wordprocessingDrawing" xmlns:wp="http://schemas.openxmlformats.org/drawingml/2006/wordprocessingDrawing" xmlns:w10="urn:schemas-microsoft-com:office:word" xmlns:w="http://schemas.openxmlformats.org/wordprocessingml/2006/main" xmlns:w14="http://schemas.microsoft.com/office/word/2010/wordml" xmlns:w15="http://schemas.microsoft.com/office/word/2012/wordml" xmlns:w16cid="http://schemas.microsoft.com/office/word/2016/wordml/cid" xmlns:w16se="http://schemas.microsoft.com/office/word/2015/wordml/symex" xmlns:wpg="http://schemas.microsoft.com/office/word/2010/wordprocessingGroup" xmlns:wpi="http://schemas.microsoft.com/office/word/2010/wordprocessingInk" xmlns:wne="http://schemas.microsoft.com/office/word/2006/wordml" xmlns:wps="http://schemas.microsoft.com/office/word/2010/wordprocessingShape" mc:Ignorable="w14 w15 w16se w16cid wp14">
   <w:p>
     <w:pPr>
-      <w:pStyle w:val="Header"/>
+      <w:pStyle w:val="Kopfzeile"/>
       <w:jc w:val="right"/>
     </w:pPr>
     <w:r>
@@ -11584,7 +12487,7 @@
   </w:p>
   <w:p>
     <w:pPr>
-      <w:pStyle w:val="Header"/>
+      <w:pStyle w:val="Kopfzeile"/>
     </w:pPr>
   </w:p>
 </w:hdr>
@@ -13893,7 +14796,7 @@
       </w:pPr>
     </w:pPrDefault>
   </w:docDefaults>
-  <w:latentStyles w:defLockedState="0" w:defUIPriority="99" w:defSemiHidden="0" w:defUnhideWhenUsed="0" w:defQFormat="0" w:count="377">
+  <w:latentStyles w:defLockedState="0" w:defUIPriority="99" w:defSemiHidden="0" w:defUnhideWhenUsed="0" w:defQFormat="0" w:count="376">
     <w:lsdException w:name="Normal" w:uiPriority="0" w:qFormat="1"/>
     <w:lsdException w:name="heading 1" w:uiPriority="9" w:qFormat="1"/>
     <w:lsdException w:name="heading 2" w:semiHidden="1" w:uiPriority="9" w:unhideWhenUsed="1" w:qFormat="1"/>
@@ -14270,18 +15173,17 @@
     <w:lsdException w:name="Hashtag" w:semiHidden="1" w:unhideWhenUsed="1"/>
     <w:lsdException w:name="Unresolved Mention" w:semiHidden="1" w:unhideWhenUsed="1"/>
     <w:lsdException w:name="Smart Link" w:semiHidden="1" w:unhideWhenUsed="1"/>
-    <w:lsdException w:name="Smart Link Error" w:semiHidden="1" w:unhideWhenUsed="1"/>
   </w:latentStyles>
-  <w:style w:type="paragraph" w:default="1" w:styleId="Normal">
+  <w:style w:type="paragraph" w:default="1" w:styleId="Standard">
     <w:name w:val="Normal"/>
     <w:qFormat/>
     <w:rsid w:val="003A70E8"/>
   </w:style>
-  <w:style w:type="paragraph" w:styleId="Heading1">
+  <w:style w:type="paragraph" w:styleId="berschrift1">
     <w:name w:val="heading 1"/>
-    <w:basedOn w:val="Title"/>
-    <w:next w:val="Normal"/>
-    <w:link w:val="Heading1Char"/>
+    <w:basedOn w:val="Titel"/>
+    <w:next w:val="Standard"/>
+    <w:link w:val="berschrift1Zchn"/>
     <w:uiPriority w:val="9"/>
     <w:qFormat/>
     <w:rsid w:val="00056E17"/>
@@ -14298,11 +15200,11 @@
       <w:szCs w:val="40"/>
     </w:rPr>
   </w:style>
-  <w:style w:type="paragraph" w:styleId="Heading2">
+  <w:style w:type="paragraph" w:styleId="berschrift2">
     <w:name w:val="heading 2"/>
-    <w:basedOn w:val="Title"/>
-    <w:next w:val="Normal"/>
-    <w:link w:val="Heading2Char"/>
+    <w:basedOn w:val="Titel"/>
+    <w:next w:val="Standard"/>
+    <w:link w:val="berschrift2Zchn"/>
     <w:uiPriority w:val="9"/>
     <w:unhideWhenUsed/>
     <w:qFormat/>
@@ -14318,11 +15220,11 @@
       <w:szCs w:val="32"/>
     </w:rPr>
   </w:style>
-  <w:style w:type="paragraph" w:styleId="Heading3">
+  <w:style w:type="paragraph" w:styleId="berschrift3">
     <w:name w:val="heading 3"/>
-    <w:basedOn w:val="Normal"/>
-    <w:next w:val="Normal"/>
-    <w:link w:val="Heading3Char"/>
+    <w:basedOn w:val="Standard"/>
+    <w:next w:val="Standard"/>
+    <w:link w:val="berschrift3Zchn"/>
     <w:uiPriority w:val="9"/>
     <w:unhideWhenUsed/>
     <w:qFormat/>
@@ -14339,11 +15241,11 @@
       <w:szCs w:val="32"/>
     </w:rPr>
   </w:style>
-  <w:style w:type="paragraph" w:styleId="Heading4">
+  <w:style w:type="paragraph" w:styleId="berschrift4">
     <w:name w:val="heading 4"/>
-    <w:basedOn w:val="Normal"/>
-    <w:next w:val="Normal"/>
-    <w:link w:val="Heading4Char"/>
+    <w:basedOn w:val="Standard"/>
+    <w:next w:val="Standard"/>
+    <w:link w:val="berschrift4Zchn"/>
     <w:uiPriority w:val="9"/>
     <w:semiHidden/>
     <w:unhideWhenUsed/>
@@ -14363,11 +15265,11 @@
       <w:szCs w:val="30"/>
     </w:rPr>
   </w:style>
-  <w:style w:type="paragraph" w:styleId="Heading5">
+  <w:style w:type="paragraph" w:styleId="berschrift5">
     <w:name w:val="heading 5"/>
-    <w:basedOn w:val="Normal"/>
-    <w:next w:val="Normal"/>
-    <w:link w:val="Heading5Char"/>
+    <w:basedOn w:val="Standard"/>
+    <w:next w:val="Standard"/>
+    <w:link w:val="berschrift5Zchn"/>
     <w:uiPriority w:val="9"/>
     <w:semiHidden/>
     <w:unhideWhenUsed/>
@@ -14385,11 +15287,11 @@
       <w:szCs w:val="28"/>
     </w:rPr>
   </w:style>
-  <w:style w:type="paragraph" w:styleId="Heading6">
+  <w:style w:type="paragraph" w:styleId="berschrift6">
     <w:name w:val="heading 6"/>
-    <w:basedOn w:val="Normal"/>
-    <w:next w:val="Normal"/>
-    <w:link w:val="Heading6Char"/>
+    <w:basedOn w:val="Standard"/>
+    <w:next w:val="Standard"/>
+    <w:link w:val="berschrift6Zchn"/>
     <w:uiPriority w:val="9"/>
     <w:semiHidden/>
     <w:unhideWhenUsed/>
@@ -14409,11 +15311,11 @@
       <w:szCs w:val="26"/>
     </w:rPr>
   </w:style>
-  <w:style w:type="paragraph" w:styleId="Heading7">
+  <w:style w:type="paragraph" w:styleId="berschrift7">
     <w:name w:val="heading 7"/>
-    <w:basedOn w:val="Normal"/>
-    <w:next w:val="Normal"/>
-    <w:link w:val="Heading7Char"/>
+    <w:basedOn w:val="Standard"/>
+    <w:next w:val="Standard"/>
+    <w:link w:val="berschrift7Zchn"/>
     <w:uiPriority w:val="9"/>
     <w:semiHidden/>
     <w:unhideWhenUsed/>
@@ -14431,11 +15333,11 @@
       <w:szCs w:val="24"/>
     </w:rPr>
   </w:style>
-  <w:style w:type="paragraph" w:styleId="Heading8">
+  <w:style w:type="paragraph" w:styleId="berschrift8">
     <w:name w:val="heading 8"/>
-    <w:basedOn w:val="Normal"/>
-    <w:next w:val="Normal"/>
-    <w:link w:val="Heading8Char"/>
+    <w:basedOn w:val="Standard"/>
+    <w:next w:val="Standard"/>
+    <w:link w:val="berschrift8Zchn"/>
     <w:uiPriority w:val="9"/>
     <w:semiHidden/>
     <w:unhideWhenUsed/>
@@ -14455,11 +15357,11 @@
       <w:szCs w:val="22"/>
     </w:rPr>
   </w:style>
-  <w:style w:type="paragraph" w:styleId="Heading9">
+  <w:style w:type="paragraph" w:styleId="berschrift9">
     <w:name w:val="heading 9"/>
-    <w:basedOn w:val="Normal"/>
-    <w:next w:val="Normal"/>
-    <w:link w:val="Heading9Char"/>
+    <w:basedOn w:val="Standard"/>
+    <w:next w:val="Standard"/>
+    <w:link w:val="berschrift9Zchn"/>
     <w:uiPriority w:val="9"/>
     <w:semiHidden/>
     <w:unhideWhenUsed/>
@@ -14478,13 +15380,13 @@
       <w:iCs/>
     </w:rPr>
   </w:style>
-  <w:style w:type="character" w:default="1" w:styleId="DefaultParagraphFont">
+  <w:style w:type="character" w:default="1" w:styleId="Absatz-Standardschriftart">
     <w:name w:val="Default Paragraph Font"/>
     <w:uiPriority w:val="1"/>
     <w:semiHidden/>
     <w:unhideWhenUsed/>
   </w:style>
-  <w:style w:type="table" w:default="1" w:styleId="TableNormal">
+  <w:style w:type="table" w:default="1" w:styleId="NormaleTabelle">
     <w:name w:val="Normal Table"/>
     <w:uiPriority w:val="99"/>
     <w:semiHidden/>
@@ -14499,17 +15401,17 @@
       </w:tblCellMar>
     </w:tblPr>
   </w:style>
-  <w:style w:type="numbering" w:default="1" w:styleId="NoList">
+  <w:style w:type="numbering" w:default="1" w:styleId="KeineListe">
     <w:name w:val="No List"/>
     <w:uiPriority w:val="99"/>
     <w:semiHidden/>
     <w:unhideWhenUsed/>
   </w:style>
-  <w:style w:type="paragraph" w:styleId="Title">
+  <w:style w:type="paragraph" w:styleId="Titel">
     <w:name w:val="Title"/>
-    <w:basedOn w:val="Normal"/>
-    <w:next w:val="Normal"/>
-    <w:link w:val="TitleChar"/>
+    <w:basedOn w:val="Standard"/>
+    <w:next w:val="Standard"/>
+    <w:link w:val="TitelZchn"/>
     <w:uiPriority w:val="10"/>
     <w:qFormat/>
     <w:rsid w:val="003A70E8"/>
@@ -14531,10 +15433,10 @@
       <w:szCs w:val="72"/>
     </w:rPr>
   </w:style>
-  <w:style w:type="character" w:customStyle="1" w:styleId="TitleChar">
-    <w:name w:val="Title Char"/>
-    <w:basedOn w:val="DefaultParagraphFont"/>
-    <w:link w:val="Title"/>
+  <w:style w:type="character" w:customStyle="1" w:styleId="TitelZchn">
+    <w:name w:val="Titel Zchn"/>
+    <w:basedOn w:val="Absatz-Standardschriftart"/>
+    <w:link w:val="Titel"/>
     <w:uiPriority w:val="10"/>
     <w:rsid w:val="003A70E8"/>
     <w:rPr>
@@ -14546,11 +15448,11 @@
       <w:szCs w:val="72"/>
     </w:rPr>
   </w:style>
-  <w:style w:type="paragraph" w:styleId="Subtitle">
+  <w:style w:type="paragraph" w:styleId="Untertitel">
     <w:name w:val="Subtitle"/>
-    <w:basedOn w:val="Normal"/>
-    <w:next w:val="Normal"/>
-    <w:link w:val="SubtitleChar"/>
+    <w:basedOn w:val="Standard"/>
+    <w:next w:val="Standard"/>
+    <w:link w:val="UntertitelZchn"/>
     <w:uiPriority w:val="11"/>
     <w:qFormat/>
     <w:rsid w:val="003A70E8"/>
@@ -14566,10 +15468,10 @@
       <w:szCs w:val="28"/>
     </w:rPr>
   </w:style>
-  <w:style w:type="character" w:customStyle="1" w:styleId="SubtitleChar">
-    <w:name w:val="Subtitle Char"/>
-    <w:basedOn w:val="DefaultParagraphFont"/>
-    <w:link w:val="Subtitle"/>
+  <w:style w:type="character" w:customStyle="1" w:styleId="UntertitelZchn">
+    <w:name w:val="Untertitel Zchn"/>
+    <w:basedOn w:val="Absatz-Standardschriftart"/>
+    <w:link w:val="Untertitel"/>
     <w:uiPriority w:val="11"/>
     <w:rsid w:val="003A70E8"/>
     <w:rPr>
@@ -14578,9 +15480,9 @@
       <w:szCs w:val="28"/>
     </w:rPr>
   </w:style>
-  <w:style w:type="table" w:styleId="TableGrid">
+  <w:style w:type="table" w:styleId="Tabellenraster">
     <w:name w:val="Table Grid"/>
-    <w:basedOn w:val="TableNormal"/>
+    <w:basedOn w:val="NormaleTabelle"/>
     <w:uiPriority w:val="39"/>
     <w:rsid w:val="00E910C3"/>
     <w:pPr>
@@ -14597,9 +15499,9 @@
       </w:tblBorders>
     </w:tblPr>
   </w:style>
-  <w:style w:type="table" w:styleId="TableWeb3">
+  <w:style w:type="table" w:styleId="TabelleWeb3">
     <w:name w:val="Table Web 3"/>
-    <w:basedOn w:val="TableNormal"/>
+    <w:basedOn w:val="NormaleTabelle"/>
     <w:uiPriority w:val="99"/>
     <w:rsid w:val="00E910C3"/>
     <w:tblPr>
@@ -14632,10 +15534,10 @@
       </w:tcPr>
     </w:tblStylePr>
   </w:style>
-  <w:style w:type="paragraph" w:styleId="Header">
+  <w:style w:type="paragraph" w:styleId="Kopfzeile">
     <w:name w:val="header"/>
-    <w:basedOn w:val="Normal"/>
-    <w:link w:val="HeaderChar"/>
+    <w:basedOn w:val="Standard"/>
+    <w:link w:val="KopfzeileZchn"/>
     <w:uiPriority w:val="99"/>
     <w:unhideWhenUsed/>
     <w:rsid w:val="00250345"/>
@@ -14647,17 +15549,17 @@
       <w:spacing w:after="0" w:line="240" w:lineRule="auto"/>
     </w:pPr>
   </w:style>
-  <w:style w:type="character" w:customStyle="1" w:styleId="HeaderChar">
-    <w:name w:val="Header Char"/>
-    <w:basedOn w:val="DefaultParagraphFont"/>
-    <w:link w:val="Header"/>
+  <w:style w:type="character" w:customStyle="1" w:styleId="KopfzeileZchn">
+    <w:name w:val="Kopfzeile Zchn"/>
+    <w:basedOn w:val="Absatz-Standardschriftart"/>
+    <w:link w:val="Kopfzeile"/>
     <w:uiPriority w:val="99"/>
     <w:rsid w:val="00250345"/>
   </w:style>
-  <w:style w:type="paragraph" w:styleId="Footer">
+  <w:style w:type="paragraph" w:styleId="Fuzeile">
     <w:name w:val="footer"/>
-    <w:basedOn w:val="Normal"/>
-    <w:link w:val="FooterChar"/>
+    <w:basedOn w:val="Standard"/>
+    <w:link w:val="FuzeileZchn"/>
     <w:uiPriority w:val="99"/>
     <w:unhideWhenUsed/>
     <w:rsid w:val="00250345"/>
@@ -14669,17 +15571,17 @@
       <w:spacing w:after="0" w:line="240" w:lineRule="auto"/>
     </w:pPr>
   </w:style>
-  <w:style w:type="character" w:customStyle="1" w:styleId="FooterChar">
-    <w:name w:val="Footer Char"/>
-    <w:basedOn w:val="DefaultParagraphFont"/>
-    <w:link w:val="Footer"/>
+  <w:style w:type="character" w:customStyle="1" w:styleId="FuzeileZchn">
+    <w:name w:val="Fußzeile Zchn"/>
+    <w:basedOn w:val="Absatz-Standardschriftart"/>
+    <w:link w:val="Fuzeile"/>
     <w:uiPriority w:val="99"/>
     <w:rsid w:val="00250345"/>
   </w:style>
-  <w:style w:type="character" w:customStyle="1" w:styleId="Heading1Char">
-    <w:name w:val="Heading 1 Char"/>
-    <w:basedOn w:val="DefaultParagraphFont"/>
-    <w:link w:val="Heading1"/>
+  <w:style w:type="character" w:customStyle="1" w:styleId="berschrift1Zchn">
+    <w:name w:val="Überschrift 1 Zchn"/>
+    <w:basedOn w:val="Absatz-Standardschriftart"/>
+    <w:link w:val="berschrift1"/>
     <w:uiPriority w:val="9"/>
     <w:rsid w:val="00056E17"/>
     <w:rPr>
@@ -14691,10 +15593,10 @@
       <w:szCs w:val="40"/>
     </w:rPr>
   </w:style>
-  <w:style w:type="character" w:customStyle="1" w:styleId="Heading2Char">
-    <w:name w:val="Heading 2 Char"/>
-    <w:basedOn w:val="DefaultParagraphFont"/>
-    <w:link w:val="Heading2"/>
+  <w:style w:type="character" w:customStyle="1" w:styleId="berschrift2Zchn">
+    <w:name w:val="Überschrift 2 Zchn"/>
+    <w:basedOn w:val="Absatz-Standardschriftart"/>
+    <w:link w:val="berschrift2"/>
     <w:uiPriority w:val="9"/>
     <w:rsid w:val="00966E8F"/>
     <w:rPr>
@@ -14706,10 +15608,10 @@
       <w:szCs w:val="32"/>
     </w:rPr>
   </w:style>
-  <w:style w:type="character" w:customStyle="1" w:styleId="Heading3Char">
-    <w:name w:val="Heading 3 Char"/>
-    <w:basedOn w:val="DefaultParagraphFont"/>
-    <w:link w:val="Heading3"/>
+  <w:style w:type="character" w:customStyle="1" w:styleId="berschrift3Zchn">
+    <w:name w:val="Überschrift 3 Zchn"/>
+    <w:basedOn w:val="Absatz-Standardschriftart"/>
+    <w:link w:val="berschrift3"/>
     <w:uiPriority w:val="9"/>
     <w:rsid w:val="003A70E8"/>
     <w:rPr>
@@ -14718,10 +15620,10 @@
       <w:szCs w:val="32"/>
     </w:rPr>
   </w:style>
-  <w:style w:type="character" w:customStyle="1" w:styleId="Heading4Char">
-    <w:name w:val="Heading 4 Char"/>
-    <w:basedOn w:val="DefaultParagraphFont"/>
-    <w:link w:val="Heading4"/>
+  <w:style w:type="character" w:customStyle="1" w:styleId="berschrift4Zchn">
+    <w:name w:val="Überschrift 4 Zchn"/>
+    <w:basedOn w:val="Absatz-Standardschriftart"/>
+    <w:link w:val="berschrift4"/>
     <w:uiPriority w:val="9"/>
     <w:semiHidden/>
     <w:rsid w:val="003A70E8"/>
@@ -14733,10 +15635,10 @@
       <w:szCs w:val="30"/>
     </w:rPr>
   </w:style>
-  <w:style w:type="character" w:customStyle="1" w:styleId="Heading5Char">
-    <w:name w:val="Heading 5 Char"/>
-    <w:basedOn w:val="DefaultParagraphFont"/>
-    <w:link w:val="Heading5"/>
+  <w:style w:type="character" w:customStyle="1" w:styleId="berschrift5Zchn">
+    <w:name w:val="Überschrift 5 Zchn"/>
+    <w:basedOn w:val="Absatz-Standardschriftart"/>
+    <w:link w:val="berschrift5"/>
     <w:uiPriority w:val="9"/>
     <w:semiHidden/>
     <w:rsid w:val="003A70E8"/>
@@ -14746,10 +15648,10 @@
       <w:szCs w:val="28"/>
     </w:rPr>
   </w:style>
-  <w:style w:type="character" w:customStyle="1" w:styleId="Heading6Char">
-    <w:name w:val="Heading 6 Char"/>
-    <w:basedOn w:val="DefaultParagraphFont"/>
-    <w:link w:val="Heading6"/>
+  <w:style w:type="character" w:customStyle="1" w:styleId="berschrift6Zchn">
+    <w:name w:val="Überschrift 6 Zchn"/>
+    <w:basedOn w:val="Absatz-Standardschriftart"/>
+    <w:link w:val="berschrift6"/>
     <w:uiPriority w:val="9"/>
     <w:semiHidden/>
     <w:rsid w:val="003A70E8"/>
@@ -14761,10 +15663,10 @@
       <w:szCs w:val="26"/>
     </w:rPr>
   </w:style>
-  <w:style w:type="character" w:customStyle="1" w:styleId="Heading7Char">
-    <w:name w:val="Heading 7 Char"/>
-    <w:basedOn w:val="DefaultParagraphFont"/>
-    <w:link w:val="Heading7"/>
+  <w:style w:type="character" w:customStyle="1" w:styleId="berschrift7Zchn">
+    <w:name w:val="Überschrift 7 Zchn"/>
+    <w:basedOn w:val="Absatz-Standardschriftart"/>
+    <w:link w:val="berschrift7"/>
     <w:uiPriority w:val="9"/>
     <w:semiHidden/>
     <w:rsid w:val="003A70E8"/>
@@ -14774,10 +15676,10 @@
       <w:szCs w:val="24"/>
     </w:rPr>
   </w:style>
-  <w:style w:type="character" w:customStyle="1" w:styleId="Heading8Char">
-    <w:name w:val="Heading 8 Char"/>
-    <w:basedOn w:val="DefaultParagraphFont"/>
-    <w:link w:val="Heading8"/>
+  <w:style w:type="character" w:customStyle="1" w:styleId="berschrift8Zchn">
+    <w:name w:val="Überschrift 8 Zchn"/>
+    <w:basedOn w:val="Absatz-Standardschriftart"/>
+    <w:link w:val="berschrift8"/>
     <w:uiPriority w:val="9"/>
     <w:semiHidden/>
     <w:rsid w:val="003A70E8"/>
@@ -14789,10 +15691,10 @@
       <w:szCs w:val="22"/>
     </w:rPr>
   </w:style>
-  <w:style w:type="character" w:customStyle="1" w:styleId="Heading9Char">
-    <w:name w:val="Heading 9 Char"/>
-    <w:basedOn w:val="DefaultParagraphFont"/>
-    <w:link w:val="Heading9"/>
+  <w:style w:type="character" w:customStyle="1" w:styleId="berschrift9Zchn">
+    <w:name w:val="Überschrift 9 Zchn"/>
+    <w:basedOn w:val="Absatz-Standardschriftart"/>
+    <w:link w:val="berschrift9"/>
     <w:uiPriority w:val="9"/>
     <w:semiHidden/>
     <w:rsid w:val="003A70E8"/>
@@ -14803,10 +15705,10 @@
       <w:iCs/>
     </w:rPr>
   </w:style>
-  <w:style w:type="paragraph" w:styleId="Caption">
+  <w:style w:type="paragraph" w:styleId="Beschriftung">
     <w:name w:val="caption"/>
-    <w:basedOn w:val="Normal"/>
-    <w:next w:val="Normal"/>
+    <w:basedOn w:val="Standard"/>
+    <w:next w:val="Standard"/>
     <w:uiPriority w:val="35"/>
     <w:semiHidden/>
     <w:unhideWhenUsed/>
@@ -14823,9 +15725,9 @@
       <w:szCs w:val="16"/>
     </w:rPr>
   </w:style>
-  <w:style w:type="character" w:styleId="Strong">
+  <w:style w:type="character" w:styleId="Fett">
     <w:name w:val="Strong"/>
-    <w:basedOn w:val="DefaultParagraphFont"/>
+    <w:basedOn w:val="Absatz-Standardschriftart"/>
     <w:uiPriority w:val="22"/>
     <w:qFormat/>
     <w:rsid w:val="003A70E8"/>
@@ -14834,9 +15736,9 @@
       <w:bCs/>
     </w:rPr>
   </w:style>
-  <w:style w:type="character" w:styleId="Emphasis">
+  <w:style w:type="character" w:styleId="Hervorhebung">
     <w:name w:val="Emphasis"/>
-    <w:basedOn w:val="DefaultParagraphFont"/>
+    <w:basedOn w:val="Absatz-Standardschriftart"/>
     <w:uiPriority w:val="20"/>
     <w:qFormat/>
     <w:rsid w:val="003A70E8"/>
@@ -14846,7 +15748,7 @@
       <w:color w:val="000000" w:themeColor="text1"/>
     </w:rPr>
   </w:style>
-  <w:style w:type="paragraph" w:styleId="NoSpacing">
+  <w:style w:type="paragraph" w:styleId="KeinLeerraum">
     <w:name w:val="No Spacing"/>
     <w:uiPriority w:val="1"/>
     <w:qFormat/>
@@ -14855,11 +15757,11 @@
       <w:spacing w:after="0" w:line="240" w:lineRule="auto"/>
     </w:pPr>
   </w:style>
-  <w:style w:type="paragraph" w:styleId="Quote">
+  <w:style w:type="paragraph" w:styleId="Zitat">
     <w:name w:val="Quote"/>
-    <w:basedOn w:val="Normal"/>
-    <w:next w:val="Normal"/>
-    <w:link w:val="QuoteChar"/>
+    <w:basedOn w:val="Standard"/>
+    <w:next w:val="Standard"/>
+    <w:link w:val="ZitatZchn"/>
     <w:uiPriority w:val="29"/>
     <w:qFormat/>
     <w:rsid w:val="003A70E8"/>
@@ -14876,10 +15778,10 @@
       <w:szCs w:val="24"/>
     </w:rPr>
   </w:style>
-  <w:style w:type="character" w:customStyle="1" w:styleId="QuoteChar">
-    <w:name w:val="Quote Char"/>
-    <w:basedOn w:val="DefaultParagraphFont"/>
-    <w:link w:val="Quote"/>
+  <w:style w:type="character" w:customStyle="1" w:styleId="ZitatZchn">
+    <w:name w:val="Zitat Zchn"/>
+    <w:basedOn w:val="Absatz-Standardschriftart"/>
+    <w:link w:val="Zitat"/>
     <w:uiPriority w:val="29"/>
     <w:rsid w:val="003A70E8"/>
     <w:rPr>
@@ -14890,11 +15792,11 @@
       <w:szCs w:val="24"/>
     </w:rPr>
   </w:style>
-  <w:style w:type="paragraph" w:styleId="IntenseQuote">
+  <w:style w:type="paragraph" w:styleId="IntensivesZitat">
     <w:name w:val="Intense Quote"/>
-    <w:basedOn w:val="Normal"/>
-    <w:next w:val="Normal"/>
-    <w:link w:val="IntenseQuoteChar"/>
+    <w:basedOn w:val="Standard"/>
+    <w:next w:val="Standard"/>
+    <w:link w:val="IntensivesZitatZchn"/>
     <w:uiPriority w:val="30"/>
     <w:qFormat/>
     <w:rsid w:val="003A70E8"/>
@@ -14911,10 +15813,10 @@
       <w:szCs w:val="28"/>
     </w:rPr>
   </w:style>
-  <w:style w:type="character" w:customStyle="1" w:styleId="IntenseQuoteChar">
-    <w:name w:val="Intense Quote Char"/>
-    <w:basedOn w:val="DefaultParagraphFont"/>
-    <w:link w:val="IntenseQuote"/>
+  <w:style w:type="character" w:customStyle="1" w:styleId="IntensivesZitatZchn">
+    <w:name w:val="Intensives Zitat Zchn"/>
+    <w:basedOn w:val="Absatz-Standardschriftart"/>
+    <w:link w:val="IntensivesZitat"/>
     <w:uiPriority w:val="30"/>
     <w:rsid w:val="003A70E8"/>
     <w:rPr>
@@ -14925,9 +15827,9 @@
       <w:szCs w:val="28"/>
     </w:rPr>
   </w:style>
-  <w:style w:type="character" w:styleId="SubtleEmphasis">
+  <w:style w:type="character" w:styleId="SchwacheHervorhebung">
     <w:name w:val="Subtle Emphasis"/>
-    <w:basedOn w:val="DefaultParagraphFont"/>
+    <w:basedOn w:val="Absatz-Standardschriftart"/>
     <w:uiPriority w:val="19"/>
     <w:qFormat/>
     <w:rsid w:val="003A70E8"/>
@@ -14937,9 +15839,9 @@
       <w:color w:val="595959" w:themeColor="text1" w:themeTint="A6"/>
     </w:rPr>
   </w:style>
-  <w:style w:type="character" w:styleId="IntenseEmphasis">
+  <w:style w:type="character" w:styleId="IntensiveHervorhebung">
     <w:name w:val="Intense Emphasis"/>
-    <w:basedOn w:val="DefaultParagraphFont"/>
+    <w:basedOn w:val="Absatz-Standardschriftart"/>
     <w:uiPriority w:val="21"/>
     <w:qFormat/>
     <w:rsid w:val="003A70E8"/>
@@ -14951,9 +15853,9 @@
       <w:color w:val="auto"/>
     </w:rPr>
   </w:style>
-  <w:style w:type="character" w:styleId="SubtleReference">
+  <w:style w:type="character" w:styleId="SchwacherVerweis">
     <w:name w:val="Subtle Reference"/>
-    <w:basedOn w:val="DefaultParagraphFont"/>
+    <w:basedOn w:val="Absatz-Standardschriftart"/>
     <w:uiPriority w:val="31"/>
     <w:qFormat/>
     <w:rsid w:val="003A70E8"/>
@@ -14965,9 +15867,9 @@
       <w:u w:val="single" w:color="7F7F7F" w:themeColor="text1" w:themeTint="80"/>
     </w:rPr>
   </w:style>
-  <w:style w:type="character" w:styleId="IntenseReference">
+  <w:style w:type="character" w:styleId="IntensiverVerweis">
     <w:name w:val="Intense Reference"/>
-    <w:basedOn w:val="DefaultParagraphFont"/>
+    <w:basedOn w:val="Absatz-Standardschriftart"/>
     <w:uiPriority w:val="32"/>
     <w:qFormat/>
     <w:rsid w:val="003A70E8"/>
@@ -14981,9 +15883,9 @@
       <w:u w:val="single"/>
     </w:rPr>
   </w:style>
-  <w:style w:type="character" w:styleId="BookTitle">
+  <w:style w:type="character" w:styleId="Buchtitel">
     <w:name w:val="Book Title"/>
-    <w:basedOn w:val="DefaultParagraphFont"/>
+    <w:basedOn w:val="Absatz-Standardschriftart"/>
     <w:uiPriority w:val="33"/>
     <w:qFormat/>
     <w:rsid w:val="003A70E8"/>
@@ -14995,10 +15897,10 @@
       <w:spacing w:val="0"/>
     </w:rPr>
   </w:style>
-  <w:style w:type="paragraph" w:styleId="TOCHeading">
+  <w:style w:type="paragraph" w:styleId="Inhaltsverzeichnisberschrift">
     <w:name w:val="TOC Heading"/>
-    <w:basedOn w:val="Heading1"/>
-    <w:next w:val="Normal"/>
+    <w:basedOn w:val="berschrift1"/>
+    <w:next w:val="Standard"/>
     <w:uiPriority w:val="39"/>
     <w:unhideWhenUsed/>
     <w:qFormat/>
@@ -15007,9 +15909,9 @@
       <w:outlineLvl w:val="9"/>
     </w:pPr>
   </w:style>
-  <w:style w:type="table" w:styleId="GridTable1Light-Accent6">
+  <w:style w:type="table" w:styleId="Gitternetztabelle1hellAkzent6">
     <w:name w:val="Grid Table 1 Light Accent 6"/>
-    <w:basedOn w:val="TableNormal"/>
+    <w:basedOn w:val="NormaleTabelle"/>
     <w:uiPriority w:val="46"/>
     <w:rsid w:val="00394B83"/>
     <w:pPr>
@@ -15064,9 +15966,9 @@
       </w:rPr>
     </w:tblStylePr>
   </w:style>
-  <w:style w:type="paragraph" w:styleId="ListParagraph">
+  <w:style w:type="paragraph" w:styleId="Listenabsatz">
     <w:name w:val="List Paragraph"/>
-    <w:basedOn w:val="Normal"/>
+    <w:basedOn w:val="Standard"/>
     <w:uiPriority w:val="34"/>
     <w:qFormat/>
     <w:rsid w:val="00394B83"/>
@@ -15077,7 +15979,7 @@
   </w:style>
   <w:style w:type="character" w:styleId="Hyperlink">
     <w:name w:val="Hyperlink"/>
-    <w:basedOn w:val="DefaultParagraphFont"/>
+    <w:basedOn w:val="Absatz-Standardschriftart"/>
     <w:uiPriority w:val="99"/>
     <w:unhideWhenUsed/>
     <w:rsid w:val="005A4365"/>
@@ -15086,9 +15988,9 @@
       <w:u w:val="single"/>
     </w:rPr>
   </w:style>
-  <w:style w:type="character" w:styleId="UnresolvedMention">
+  <w:style w:type="character" w:styleId="NichtaufgelsteErwhnung">
     <w:name w:val="Unresolved Mention"/>
-    <w:basedOn w:val="DefaultParagraphFont"/>
+    <w:basedOn w:val="Absatz-Standardschriftart"/>
     <w:uiPriority w:val="99"/>
     <w:semiHidden/>
     <w:unhideWhenUsed/>
@@ -15098,10 +16000,10 @@
       <w:shd w:val="clear" w:color="auto" w:fill="E1DFDD"/>
     </w:rPr>
   </w:style>
-  <w:style w:type="paragraph" w:styleId="TOC1">
+  <w:style w:type="paragraph" w:styleId="Verzeichnis1">
     <w:name w:val="toc 1"/>
-    <w:basedOn w:val="Normal"/>
-    <w:next w:val="Normal"/>
+    <w:basedOn w:val="Standard"/>
+    <w:next w:val="Standard"/>
     <w:autoRedefine/>
     <w:uiPriority w:val="39"/>
     <w:unhideWhenUsed/>
@@ -15110,26 +16012,26 @@
       <w:spacing w:after="100"/>
     </w:pPr>
   </w:style>
-  <w:style w:type="paragraph" w:styleId="Bibliography">
+  <w:style w:type="paragraph" w:styleId="Literaturverzeichnis">
     <w:name w:val="Bibliography"/>
-    <w:basedOn w:val="Normal"/>
-    <w:next w:val="Normal"/>
+    <w:basedOn w:val="Standard"/>
+    <w:next w:val="Standard"/>
     <w:uiPriority w:val="37"/>
     <w:unhideWhenUsed/>
     <w:rsid w:val="00CA57D8"/>
   </w:style>
-  <w:style w:type="character" w:styleId="PageNumber">
+  <w:style w:type="character" w:styleId="Seitenzahl">
     <w:name w:val="page number"/>
-    <w:basedOn w:val="DefaultParagraphFont"/>
+    <w:basedOn w:val="Absatz-Standardschriftart"/>
     <w:uiPriority w:val="99"/>
     <w:semiHidden/>
     <w:unhideWhenUsed/>
     <w:rsid w:val="00B929B9"/>
   </w:style>
-  <w:style w:type="paragraph" w:styleId="TOC2">
+  <w:style w:type="paragraph" w:styleId="Verzeichnis2">
     <w:name w:val="toc 2"/>
-    <w:basedOn w:val="Normal"/>
-    <w:next w:val="Normal"/>
+    <w:basedOn w:val="Standard"/>
+    <w:next w:val="Standard"/>
     <w:autoRedefine/>
     <w:uiPriority w:val="39"/>
     <w:unhideWhenUsed/>
@@ -15139,9 +16041,9 @@
       <w:ind w:left="210"/>
     </w:pPr>
   </w:style>
-  <w:style w:type="character" w:styleId="FollowedHyperlink">
+  <w:style w:type="character" w:styleId="BesuchterLink">
     <w:name w:val="FollowedHyperlink"/>
-    <w:basedOn w:val="DefaultParagraphFont"/>
+    <w:basedOn w:val="Absatz-Standardschriftart"/>
     <w:uiPriority w:val="99"/>
     <w:semiHidden/>
     <w:unhideWhenUsed/>
@@ -15151,10 +16053,10 @@
       <w:u w:val="single"/>
     </w:rPr>
   </w:style>
-  <w:style w:type="paragraph" w:styleId="HTMLPreformatted">
+  <w:style w:type="paragraph" w:styleId="HTMLVorformatiert">
     <w:name w:val="HTML Preformatted"/>
-    <w:basedOn w:val="Normal"/>
-    <w:link w:val="HTMLPreformattedChar"/>
+    <w:basedOn w:val="Standard"/>
+    <w:link w:val="HTMLVorformatiertZchn"/>
     <w:uiPriority w:val="99"/>
     <w:semiHidden/>
     <w:unhideWhenUsed/>
@@ -15187,10 +16089,10 @@
       <w:lang w:eastAsia="de-DE"/>
     </w:rPr>
   </w:style>
-  <w:style w:type="character" w:customStyle="1" w:styleId="HTMLPreformattedChar">
-    <w:name w:val="HTML Preformatted Char"/>
-    <w:basedOn w:val="DefaultParagraphFont"/>
-    <w:link w:val="HTMLPreformatted"/>
+  <w:style w:type="character" w:customStyle="1" w:styleId="HTMLVorformatiertZchn">
+    <w:name w:val="HTML Vorformatiert Zchn"/>
+    <w:basedOn w:val="Absatz-Standardschriftart"/>
+    <w:link w:val="HTMLVorformatiert"/>
     <w:uiPriority w:val="99"/>
     <w:semiHidden/>
     <w:rsid w:val="009414CE"/>
@@ -15203,33 +16105,33 @@
   </w:style>
   <w:style w:type="character" w:customStyle="1" w:styleId="cm">
     <w:name w:val="cm"/>
-    <w:basedOn w:val="DefaultParagraphFont"/>
+    <w:basedOn w:val="Absatz-Standardschriftart"/>
     <w:rsid w:val="009414CE"/>
   </w:style>
   <w:style w:type="character" w:customStyle="1" w:styleId="kd">
     <w:name w:val="kd"/>
-    <w:basedOn w:val="DefaultParagraphFont"/>
+    <w:basedOn w:val="Absatz-Standardschriftart"/>
     <w:rsid w:val="009414CE"/>
   </w:style>
   <w:style w:type="character" w:customStyle="1" w:styleId="nc">
     <w:name w:val="nc"/>
-    <w:basedOn w:val="DefaultParagraphFont"/>
+    <w:basedOn w:val="Absatz-Standardschriftart"/>
     <w:rsid w:val="009414CE"/>
   </w:style>
   <w:style w:type="character" w:customStyle="1" w:styleId="p">
     <w:name w:val="p"/>
-    <w:basedOn w:val="DefaultParagraphFont"/>
+    <w:basedOn w:val="Absatz-Standardschriftart"/>
     <w:rsid w:val="009414CE"/>
   </w:style>
   <w:style w:type="character" w:customStyle="1" w:styleId="c1">
     <w:name w:val="c1"/>
-    <w:basedOn w:val="DefaultParagraphFont"/>
+    <w:basedOn w:val="Absatz-Standardschriftart"/>
     <w:rsid w:val="009414CE"/>
   </w:style>
-  <w:style w:type="paragraph" w:styleId="TOC3">
+  <w:style w:type="paragraph" w:styleId="Verzeichnis3">
     <w:name w:val="toc 3"/>
-    <w:basedOn w:val="Normal"/>
-    <w:next w:val="Normal"/>
+    <w:basedOn w:val="Standard"/>
+    <w:next w:val="Standard"/>
     <w:autoRedefine/>
     <w:uiPriority w:val="39"/>
     <w:unhideWhenUsed/>
@@ -15782,7 +16684,7 @@
 </file>
 
 <file path=customXml/itemProps1.xml><?xml version="1.0" encoding="utf-8"?>
-<ds:datastoreItem xmlns:ds="http://schemas.openxmlformats.org/officeDocument/2006/customXml" ds:itemID="{A01CD625-B357-4491-8032-DB4D4C0771DF}">
+<ds:datastoreItem xmlns:ds="http://schemas.openxmlformats.org/officeDocument/2006/customXml" ds:itemID="{1DC73F03-79FB-7F49-8085-9DBCF5174782}">
   <ds:schemaRefs>
     <ds:schemaRef ds:uri="http://schemas.openxmlformats.org/officeDocument/2006/bibliography"/>
   </ds:schemaRefs>

</xml_diff>